<commit_message>
STD WebsocketTask toegevoegd aan technisch verslag
</commit_message>
<xml_diff>
--- a/docs/Technisch verslag/Technisch Verslag.docx
+++ b/docs/Technisch verslag/Technisch Verslag.docx
@@ -1,6 +1,6 @@
 
 <file path=word/document.xml><?xml version="1.0" encoding="utf-8"?>
-<w:document xmlns:wpc="http://schemas.microsoft.com/office/word/2010/wordprocessingCanvas" xmlns:mc="http://schemas.openxmlformats.org/markup-compatibility/2006" xmlns:o="urn:schemas-microsoft-com:office:office" xmlns:r="http://schemas.openxmlformats.org/officeDocument/2006/relationships" xmlns:m="http://schemas.openxmlformats.org/officeDocument/2006/math" xmlns:v="urn:schemas-microsoft-com:vml" xmlns:wp14="http://schemas.microsoft.com/office/word/2010/wordprocessingDrawing" xmlns:wp="http://schemas.openxmlformats.org/drawingml/2006/wordprocessingDrawing" xmlns:w10="urn:schemas-microsoft-com:office:word" xmlns:w="http://schemas.openxmlformats.org/wordprocessingml/2006/main" xmlns:w14="http://schemas.microsoft.com/office/word/2010/wordml" xmlns:w15="http://schemas.microsoft.com/office/word/2012/wordml" xmlns:wpg="http://schemas.microsoft.com/office/word/2010/wordprocessingGroup" xmlns:wpi="http://schemas.microsoft.com/office/word/2010/wordprocessingInk" xmlns:wne="http://schemas.microsoft.com/office/word/2006/wordml" xmlns:wps="http://schemas.microsoft.com/office/word/2010/wordprocessingShape" mc:Ignorable="w14 w15 wp14">
+<w:document xmlns:wpc="http://schemas.microsoft.com/office/word/2010/wordprocessingCanvas" xmlns:mc="http://schemas.openxmlformats.org/markup-compatibility/2006" xmlns:o="urn:schemas-microsoft-com:office:office" xmlns:r="http://schemas.openxmlformats.org/officeDocument/2006/relationships" xmlns:m="http://schemas.openxmlformats.org/officeDocument/2006/math" xmlns:v="urn:schemas-microsoft-com:vml" xmlns:wp14="http://schemas.microsoft.com/office/word/2010/wordprocessingDrawing" xmlns:wp="http://schemas.openxmlformats.org/drawingml/2006/wordprocessingDrawing" xmlns:w10="urn:schemas-microsoft-com:office:word" xmlns:w="http://schemas.openxmlformats.org/wordprocessingml/2006/main" xmlns:w14="http://schemas.microsoft.com/office/word/2010/wordml" xmlns:wpg="http://schemas.microsoft.com/office/word/2010/wordprocessingGroup" xmlns:wpi="http://schemas.microsoft.com/office/word/2010/wordprocessingInk" xmlns:wne="http://schemas.microsoft.com/office/word/2006/wordml" xmlns:wps="http://schemas.microsoft.com/office/word/2010/wordprocessingShape" mc:Ignorable="w14 wp14">
   <w:background w:color="FFFFFF"/>
   <w:body>
     <w:p>
@@ -38,7 +38,7 @@
                     <pic:cNvPicPr preferRelativeResize="0"/>
                   </pic:nvPicPr>
                   <pic:blipFill>
-                    <a:blip r:embed="rId8"/>
+                    <a:blip r:embed="rId9"/>
                     <a:srcRect/>
                     <a:stretch>
                       <a:fillRect/>
@@ -3119,6 +3119,7 @@
           <w:sz w:val="24"/>
           <w:szCs w:val="24"/>
         </w:rPr>
+        <w:lastRenderedPageBreak/>
         <w:t>1 Inleiding</w:t>
       </w:r>
       <w:bookmarkEnd w:id="2"/>
@@ -3382,7 +3383,7 @@
       <w:r>
         <w:t xml:space="preserve">ss en Javascript. De informatie om een HTML website te bouwen is voornamelijk verkregen van </w:t>
       </w:r>
-      <w:hyperlink r:id="rId9">
+      <w:hyperlink r:id="rId10">
         <w:r>
           <w:rPr>
             <w:color w:val="1155CC"/>
@@ -3480,6 +3481,7 @@
           <w:sz w:val="24"/>
           <w:szCs w:val="24"/>
         </w:rPr>
+        <w:lastRenderedPageBreak/>
         <w:t>3. Requirements Architecture</w:t>
       </w:r>
       <w:bookmarkEnd w:id="10"/>
@@ -3919,7 +3921,7 @@
             <o:lock v:ext="edit" aspectratio="t"/>
           </v:shapetype>
           <v:shape id="_x0000_i1025" type="#_x0000_t75" style="width:483pt;height:294pt">
-            <v:imagedata r:id="rId10" o:title="Usecasediagram"/>
+            <v:imagedata r:id="rId11" o:title="Usecasediagram"/>
           </v:shape>
         </w:pict>
       </w:r>
@@ -5256,6 +5258,7 @@
                 <w:b/>
                 <w:bCs/>
               </w:rPr>
+              <w:lastRenderedPageBreak/>
               <w:t>Use case naam:</w:t>
             </w:r>
           </w:p>
@@ -6058,8 +6061,8 @@
           <w:szCs w:val="24"/>
         </w:rPr>
         <w:sectPr>
-          <w:footerReference w:type="default" r:id="rId11"/>
-          <w:footerReference w:type="first" r:id="rId12"/>
+          <w:footerReference w:type="default" r:id="rId12"/>
+          <w:footerReference w:type="first" r:id="rId13"/>
           <w:pgSz w:w="11909" w:h="16834"/>
           <w:pgMar w:top="1440" w:right="1440" w:bottom="1440" w:left="1440" w:header="708" w:footer="708" w:gutter="0"/>
           <w:pgNumType w:start="0"/>
@@ -6083,8 +6086,9 @@
         <w:rPr>
           <w:noProof/>
         </w:rPr>
+        <w:lastRenderedPageBreak/>
         <w:drawing>
-          <wp:anchor distT="0" distB="0" distL="114300" distR="114300" simplePos="0" relativeHeight="251657216" behindDoc="1" locked="0" layoutInCell="1" allowOverlap="1" wp14:anchorId="76888548" wp14:editId="0F84CF1E">
+          <wp:anchor distT="0" distB="0" distL="114300" distR="114300" simplePos="0" relativeHeight="251654144" behindDoc="1" locked="0" layoutInCell="1" allowOverlap="1" wp14:anchorId="76888548" wp14:editId="0F84CF1E">
             <wp:simplePos x="0" y="0"/>
             <wp:positionH relativeFrom="column">
               <wp:posOffset>1809750</wp:posOffset>
@@ -6109,7 +6113,7 @@
                     </pic:cNvPicPr>
                   </pic:nvPicPr>
                   <pic:blipFill>
-                    <a:blip r:embed="rId13">
+                    <a:blip r:embed="rId14">
                       <a:extLst>
                         <a:ext uri="{28A0092B-C50C-407E-A947-70E740481C1C}">
                           <a14:useLocalDpi xmlns:a14="http://schemas.microsoft.com/office/drawing/2010/main" val="0"/>
@@ -6331,7 +6335,7 @@
           <w:noProof/>
         </w:rPr>
         <w:drawing>
-          <wp:anchor distT="0" distB="0" distL="114300" distR="114300" simplePos="0" relativeHeight="251715584" behindDoc="0" locked="0" layoutInCell="1" allowOverlap="1" wp14:anchorId="5BE7A44D" wp14:editId="310747E4">
+          <wp:anchor distT="0" distB="0" distL="114300" distR="114300" simplePos="0" relativeHeight="251660288" behindDoc="0" locked="0" layoutInCell="1" allowOverlap="1" wp14:anchorId="5BE7A44D" wp14:editId="310747E4">
             <wp:simplePos x="0" y="0"/>
             <wp:positionH relativeFrom="column">
               <wp:posOffset>635</wp:posOffset>
@@ -6354,7 +6358,7 @@
                     <pic:cNvPicPr/>
                   </pic:nvPicPr>
                   <pic:blipFill>
-                    <a:blip r:embed="rId14">
+                    <a:blip r:embed="rId15">
                       <a:extLst>
                         <a:ext uri="{28A0092B-C50C-407E-A947-70E740481C1C}">
                           <a14:useLocalDpi xmlns:a14="http://schemas.microsoft.com/office/drawing/2010/main" val="0"/>
@@ -6408,7 +6412,7 @@
           <w:noProof/>
         </w:rPr>
         <w:drawing>
-          <wp:anchor distT="0" distB="0" distL="114300" distR="114300" simplePos="0" relativeHeight="251720704" behindDoc="0" locked="0" layoutInCell="1" allowOverlap="1" wp14:anchorId="66C69847" wp14:editId="4063EB30">
+          <wp:anchor distT="0" distB="0" distL="114300" distR="114300" simplePos="0" relativeHeight="251661312" behindDoc="0" locked="0" layoutInCell="1" allowOverlap="1" wp14:anchorId="66C69847" wp14:editId="4063EB30">
             <wp:simplePos x="0" y="0"/>
             <wp:positionH relativeFrom="column">
               <wp:posOffset>2342515</wp:posOffset>
@@ -6431,7 +6435,7 @@
                     <pic:cNvPicPr/>
                   </pic:nvPicPr>
                   <pic:blipFill>
-                    <a:blip r:embed="rId15">
+                    <a:blip r:embed="rId16">
                       <a:extLst>
                         <a:ext uri="{28A0092B-C50C-407E-A947-70E740481C1C}">
                           <a14:useLocalDpi xmlns:a14="http://schemas.microsoft.com/office/drawing/2010/main" val="0"/>
@@ -6488,7 +6492,7 @@
           <w:noProof/>
         </w:rPr>
         <w:drawing>
-          <wp:anchor distT="0" distB="0" distL="114300" distR="114300" simplePos="0" relativeHeight="251722752" behindDoc="0" locked="0" layoutInCell="1" allowOverlap="1" wp14:anchorId="1E1E4562" wp14:editId="5EEAD002">
+          <wp:anchor distT="0" distB="0" distL="114300" distR="114300" simplePos="0" relativeHeight="251662336" behindDoc="0" locked="0" layoutInCell="1" allowOverlap="1" wp14:anchorId="1E1E4562" wp14:editId="5EEAD002">
             <wp:simplePos x="0" y="0"/>
             <wp:positionH relativeFrom="column">
               <wp:posOffset>2695575</wp:posOffset>
@@ -6511,7 +6515,7 @@
                     <pic:cNvPicPr/>
                   </pic:nvPicPr>
                   <pic:blipFill>
-                    <a:blip r:embed="rId16">
+                    <a:blip r:embed="rId17">
                       <a:extLst>
                         <a:ext uri="{28A0092B-C50C-407E-A947-70E740481C1C}">
                           <a14:useLocalDpi xmlns:a14="http://schemas.microsoft.com/office/drawing/2010/main" val="0"/>
@@ -6581,7 +6585,7 @@
           <w:noProof/>
         </w:rPr>
         <w:drawing>
-          <wp:anchor distT="0" distB="0" distL="114300" distR="114300" simplePos="0" relativeHeight="251706368" behindDoc="0" locked="0" layoutInCell="1" allowOverlap="1" wp14:anchorId="411CEAAD" wp14:editId="6B530E15">
+          <wp:anchor distT="0" distB="0" distL="114300" distR="114300" simplePos="0" relativeHeight="251659264" behindDoc="0" locked="0" layoutInCell="1" allowOverlap="1" wp14:anchorId="411CEAAD" wp14:editId="6B530E15">
             <wp:simplePos x="0" y="0"/>
             <wp:positionH relativeFrom="column">
               <wp:posOffset>2719705</wp:posOffset>
@@ -6604,7 +6608,7 @@
                     <pic:cNvPicPr/>
                   </pic:nvPicPr>
                   <pic:blipFill>
-                    <a:blip r:embed="rId17">
+                    <a:blip r:embed="rId18">
                       <a:extLst>
                         <a:ext uri="{28A0092B-C50C-407E-A947-70E740481C1C}">
                           <a14:useLocalDpi xmlns:a14="http://schemas.microsoft.com/office/drawing/2010/main" val="0"/>
@@ -6654,25 +6658,7 @@
         <w:t xml:space="preserve">Daarnaast </w:t>
       </w:r>
       <w:r>
-        <w:t xml:space="preserve">kan </w:t>
-      </w:r>
-      <w:r>
-        <w:t>de WebsocketTask</w:t>
-      </w:r>
-      <w:r>
-        <w:t xml:space="preserve"> </w:t>
-      </w:r>
-      <w:r>
-        <w:t>de commando’s RUN,</w:t>
-      </w:r>
-      <w:r>
-        <w:t xml:space="preserve"> </w:t>
-      </w:r>
-      <w:r>
-        <w:t xml:space="preserve">PAUSE en STOP </w:t>
-      </w:r>
-      <w:r>
-        <w:t>krijgen</w:t>
+        <w:t>kan de WebsocketTask de commando’s RUN, PAUSE en STOP krijgen</w:t>
       </w:r>
       <w:r>
         <w:t xml:space="preserve"> van de Websocket als deze </w:t>
@@ -8275,6 +8261,7 @@
           <w:sz w:val="24"/>
           <w:szCs w:val="24"/>
         </w:rPr>
+        <w:lastRenderedPageBreak/>
         <w:t>4.2.2 Taken</w:t>
       </w:r>
       <w:bookmarkEnd w:id="46"/>
@@ -8353,7 +8340,7 @@
           <w:szCs w:val="16"/>
         </w:rPr>
         <w:drawing>
-          <wp:anchor distT="0" distB="0" distL="114300" distR="114300" simplePos="0" relativeHeight="251661824" behindDoc="1" locked="0" layoutInCell="1" allowOverlap="1" wp14:anchorId="4F5C0E1A" wp14:editId="4EEE2128">
+          <wp:anchor distT="0" distB="0" distL="114300" distR="114300" simplePos="0" relativeHeight="251657216" behindDoc="1" locked="0" layoutInCell="1" allowOverlap="1" wp14:anchorId="4F5C0E1A" wp14:editId="4EEE2128">
             <wp:simplePos x="0" y="0"/>
             <wp:positionH relativeFrom="column">
               <wp:posOffset>3038475</wp:posOffset>
@@ -8384,7 +8371,7 @@
                     <pic:cNvPicPr/>
                   </pic:nvPicPr>
                   <pic:blipFill>
-                    <a:blip r:embed="rId18">
+                    <a:blip r:embed="rId19">
                       <a:extLst>
                         <a:ext uri="{28A0092B-C50C-407E-A947-70E740481C1C}">
                           <a14:useLocalDpi xmlns:a14="http://schemas.microsoft.com/office/drawing/2010/main" val="0"/>
@@ -8541,6 +8528,7 @@
                 <w:bCs/>
                 <w:shd w:val="clear" w:color="auto" w:fill="FFFFCA"/>
               </w:rPr>
+              <w:lastRenderedPageBreak/>
               <w:t> Taak</w:t>
             </w:r>
           </w:p>
@@ -9679,7 +9667,7 @@
                     <pic:cNvPicPr/>
                   </pic:nvPicPr>
                   <pic:blipFill>
-                    <a:blip r:embed="rId19">
+                    <a:blip r:embed="rId20">
                       <a:extLst>
                         <a:ext uri="{28A0092B-C50C-407E-A947-70E740481C1C}">
                           <a14:useLocalDpi xmlns:a14="http://schemas.microsoft.com/office/drawing/2010/main" val="0"/>
@@ -9807,6 +9795,7 @@
           <w:sz w:val="24"/>
           <w:szCs w:val="24"/>
         </w:rPr>
+        <w:lastRenderedPageBreak/>
         <w:t>4.4 State Transition Diagrams</w:t>
       </w:r>
       <w:bookmarkEnd w:id="59"/>
@@ -9854,7 +9843,7 @@
         </w:rPr>
         <w:pict w14:anchorId="58BB95ED">
           <v:shape id="_x0000_i1026" type="#_x0000_t75" style="width:451.5pt;height:324.75pt">
-            <v:imagedata r:id="rId20" o:title="STD_MachineInteractionTask"/>
+            <v:imagedata r:id="rId21" o:title="STD_MachineInteractionTask"/>
           </v:shape>
         </w:pict>
       </w:r>
@@ -9885,6 +9874,7 @@
           <w:sz w:val="24"/>
           <w:szCs w:val="24"/>
         </w:rPr>
+        <w:lastRenderedPageBreak/>
         <w:t>4.4.2 WashingCycleTask</w:t>
       </w:r>
       <w:bookmarkEnd w:id="63"/>
@@ -9898,8 +9888,8 @@
           <w:noProof/>
         </w:rPr>
         <w:pict w14:anchorId="2F738442">
-          <v:shape id="_x0000_s1027" type="#_x0000_t75" style="position:absolute;left:0;text-align:left;margin-left:-1in;margin-top:77.1pt;width:597.65pt;height:431.65pt;z-index:-251653632;mso-position-horizontal-relative:text;mso-position-vertical-relative:text;mso-width-relative:page;mso-height-relative:page" wrapcoords="-27 0 -27 21562 21600 21562 21600 0 -27 0">
-            <v:imagedata r:id="rId21" o:title="STD Washing Cycle Task"/>
+          <v:shape id="_x0000_s1027" type="#_x0000_t75" style="position:absolute;left:0;text-align:left;margin-left:-1in;margin-top:77.1pt;width:597.65pt;height:431.65pt;z-index:-251653120;mso-position-horizontal-relative:text;mso-position-vertical-relative:text;mso-width-relative:page;mso-height-relative:page" wrapcoords="-27 0 -27 21562 21600 21562 21600 0 -27 0">
+            <v:imagedata r:id="rId22" o:title="STD Washing Cycle Task"/>
             <w10:wrap type="square"/>
           </v:shape>
         </w:pict>
@@ -9964,6 +9954,7 @@
         <w:ind w:left="-5" w:right="5"/>
       </w:pPr>
       <w:r>
+        <w:lastRenderedPageBreak/>
         <w:t>Na het vaststellen van het wasprogramma die moet draaien komt de washingCycleTask in een nieuwe staat (‘Running’)terecht. In deze grote loop wordt gekeken of de status van het wasprogamma moet veranderen van “RUN” naar “PAUSE” of “STOP”. Als dit niet het geval is blijf de status van deze taak ‘Running’ en zal hij alle fases van het wasprogramma een voor een uitvoeren. Wordt het wasprogramma gestopt of is het klaar, dan zal de status weer terug gaan naar ‘Stopped’. Ook is er nog een ‘Paused’ status, dit is ook een loop waarin de taak blijft vanaf wanneer de status van het wasprogramma “PAUSE” wordt tot dat het weer veranderd naar “RUN” of “STOP”. Waarbij in het geval van “RUN” de taak weer verder gaat in zijn ‘Running’ status en bij het geval van “STOP” terug komt in zijn ‘Stopped’ status.</w:t>
       </w:r>
       <w:r>
@@ -9976,13 +9967,20 @@
     </w:p>
     <w:p/>
     <w:p>
+      <w:pPr>
+        <w:pStyle w:val="Kop3"/>
+        <w:spacing w:before="120" w:after="240" w:line="360" w:lineRule="auto"/>
+        <w:contextualSpacing w:val="0"/>
+        <w:jc w:val="both"/>
+      </w:pPr>
       <w:bookmarkStart w:id="64" w:name="h.yn8411mdpjg6" w:colFirst="0" w:colLast="0"/>
-      <w:bookmarkStart w:id="65" w:name="_Toc443484393"/>
+      <w:bookmarkStart w:id="65" w:name="_Toc446676994"/>
       <w:bookmarkEnd w:id="64"/>
       <w:r>
         <w:rPr>
           <w:b/>
           <w:i/>
+          <w:color w:val="000000"/>
           <w:sz w:val="24"/>
           <w:szCs w:val="24"/>
         </w:rPr>
@@ -9991,18 +9989,115 @@
       <w:bookmarkEnd w:id="65"/>
     </w:p>
     <w:p>
-      <w:pPr>
+      <w:r>
         <w:rPr>
           <w:b/>
         </w:rPr>
-      </w:pPr>
-    </w:p>
-    <w:p>
+        <w:t>In de UserInteractionTask worden alle berichten die zijn verzonden door de gebruiker verwerkt en wordt de bijbehorende actie uitgevoerd.</w:t>
+      </w:r>
+    </w:p>
+    <w:p>
+      <w:r>
+        <w:rPr>
+          <w:noProof/>
+        </w:rPr>
+        <w:drawing>
+          <wp:inline distT="0" distB="0" distL="0" distR="0" wp14:anchorId="631D1EC9" wp14:editId="58BD14AF">
+            <wp:extent cx="5730875" cy="2987675"/>
+            <wp:effectExtent l="0" t="0" r="3175" b="3175"/>
+            <wp:docPr id="4" name="Afbeelding 4" descr="UserInteractionTask"/>
+            <wp:cNvGraphicFramePr>
+              <a:graphicFrameLocks xmlns:a="http://schemas.openxmlformats.org/drawingml/2006/main" noChangeAspect="1"/>
+            </wp:cNvGraphicFramePr>
+            <a:graphic xmlns:a="http://schemas.openxmlformats.org/drawingml/2006/main">
+              <a:graphicData uri="http://schemas.openxmlformats.org/drawingml/2006/picture">
+                <pic:pic xmlns:pic="http://schemas.openxmlformats.org/drawingml/2006/picture">
+                  <pic:nvPicPr>
+                    <pic:cNvPr id="0" name="Picture 5" descr="UserInteractionTask"/>
+                    <pic:cNvPicPr>
+                      <a:picLocks noChangeAspect="1" noChangeArrowheads="1"/>
+                    </pic:cNvPicPr>
+                  </pic:nvPicPr>
+                  <pic:blipFill>
+                    <a:blip r:embed="rId23">
+                      <a:extLst>
+                        <a:ext uri="{28A0092B-C50C-407E-A947-70E740481C1C}">
+                          <a14:useLocalDpi xmlns:a14="http://schemas.microsoft.com/office/drawing/2010/main" val="0"/>
+                        </a:ext>
+                      </a:extLst>
+                    </a:blip>
+                    <a:srcRect/>
+                    <a:stretch>
+                      <a:fillRect/>
+                    </a:stretch>
+                  </pic:blipFill>
+                  <pic:spPr bwMode="auto">
+                    <a:xfrm>
+                      <a:off x="0" y="0"/>
+                      <a:ext cx="5730875" cy="2987675"/>
+                    </a:xfrm>
+                    <a:prstGeom prst="rect">
+                      <a:avLst/>
+                    </a:prstGeom>
+                    <a:noFill/>
+                    <a:ln>
+                      <a:noFill/>
+                    </a:ln>
+                  </pic:spPr>
+                </pic:pic>
+              </a:graphicData>
+            </a:graphic>
+          </wp:inline>
+        </w:drawing>
+      </w:r>
+    </w:p>
+    <w:p>
+      <w:pPr>
+        <w:ind w:left="-5" w:right="388"/>
+      </w:pPr>
+      <w:r>
+        <w:t>Deze taak is constant aan het wachten totdat de stateUpdateFlag wordt geset, dit gebeurd wanneer er van buiten deze task een opdracht wordt gestuurd naar deze task. Als dit gebeurd en de flag wordt geset dan zal deze task de gegeven opdracht uitvoeren.</w:t>
+      </w:r>
+    </w:p>
+    <w:p>
+      <w:pPr>
+        <w:spacing w:after="16" w:line="259" w:lineRule="auto"/>
+      </w:pPr>
+      <w:r>
+        <w:t>De opdrachten die gestuurd worden naar deze task zijn opdrachten voor de websocket en worden dus daar naar toe gestuurd, maar deze task luisterd ook naar de websocket door middel van handleUserAction(). De uitgelezen opdrachten vanaf de websocket worden doorgestuurd naar hun betreffende task die deze opdracht moet uitvoeren.</w:t>
+      </w:r>
+    </w:p>
+    <w:p/>
+    <w:p>
+      <w:pPr>
+        <w:pStyle w:val="Kop3"/>
+        <w:spacing w:before="120" w:after="240" w:line="360" w:lineRule="auto"/>
+        <w:contextualSpacing w:val="0"/>
+        <w:jc w:val="both"/>
+      </w:pPr>
+      <w:r>
+        <w:br w:type="page"/>
+      </w:r>
+      <w:bookmarkStart w:id="66" w:name="_Toc446676995"/>
       <w:r>
         <w:rPr>
           <w:b/>
-        </w:rPr>
-        <w:t>In de UserInteractionTask worden alle berichten die zijn verzonden door de gebruiker verwerkt en wordt de bijbehorende actie uitgevoerd.</w:t>
+          <w:i/>
+          <w:color w:val="000000"/>
+          <w:sz w:val="24"/>
+          <w:szCs w:val="24"/>
+        </w:rPr>
+        <w:lastRenderedPageBreak/>
+        <w:t>4.4.4 WebsocketTask</w:t>
+      </w:r>
+      <w:bookmarkEnd w:id="66"/>
+    </w:p>
+    <w:p>
+      <w:r>
+        <w:rPr>
+          <w:b/>
+        </w:rPr>
+        <w:t>In de WebsocketTask worden alle berichten die zijn verzonden door de gebruiker ontvangen en doorgestuurd naar de UIT (UserInteractionTask)</w:t>
       </w:r>
     </w:p>
     <w:p>
@@ -10010,36 +10105,60 @@
         <w:rPr>
           <w:noProof/>
         </w:rPr>
-        <w:pict w14:anchorId="7DA5A5AC">
-          <v:shape id="_x0000_i1027" type="#_x0000_t75" style="width:451.5pt;height:235.5pt">
-            <v:imagedata r:id="rId22" o:title="UserInteractionTask"/>
-          </v:shape>
-        </w:pict>
-      </w:r>
-    </w:p>
-    <w:p>
-      <w:pPr>
-        <w:ind w:left="-5" w:right="388"/>
-      </w:pPr>
-      <w:r>
-        <w:t>Deze taak is constant aan het wachten totdat de stateUpdateFlag wordt geset, dit gebeurd wanneer er van buiten deze task een opdracht wordt gestuurd naar deze task. Als dit gebeurd en de flag wordt geset dan zal deze task de gegeven opdracht uitvoeren.</w:t>
-      </w:r>
-    </w:p>
-    <w:p>
-      <w:pPr>
-        <w:spacing w:after="16" w:line="259" w:lineRule="auto"/>
-      </w:pPr>
-      <w:r>
-        <w:t>De opdrachten die gestuurd worden naar deze task zijn opdrachten voor de websocket en worden dus daar naar toe gestuurd, maar deze task luisterd ook naar de websocket door middel van handleUserAction(). De uitgelezen opdrachten vanaf de websocket worden doorgestuurd naar hun betreffende task die deze opdracht moet uitvoeren.</w:t>
-      </w:r>
-    </w:p>
-    <w:p/>
-    <w:p>
+        <w:drawing>
+          <wp:inline distT="0" distB="0" distL="0" distR="0" wp14:anchorId="774C6AA9" wp14:editId="49A4BE38">
+            <wp:extent cx="5733415" cy="4585335"/>
+            <wp:effectExtent l="0" t="0" r="635" b="5715"/>
+            <wp:docPr id="3" name="Afbeelding 3"/>
+            <wp:cNvGraphicFramePr>
+              <a:graphicFrameLocks xmlns:a="http://schemas.openxmlformats.org/drawingml/2006/main" noChangeAspect="1"/>
+            </wp:cNvGraphicFramePr>
+            <a:graphic xmlns:a="http://schemas.openxmlformats.org/drawingml/2006/main">
+              <a:graphicData uri="http://schemas.openxmlformats.org/drawingml/2006/picture">
+                <pic:pic xmlns:pic="http://schemas.openxmlformats.org/drawingml/2006/picture">
+                  <pic:nvPicPr>
+                    <pic:cNvPr id="0" name="STD_WebsocketTask.png"/>
+                    <pic:cNvPicPr/>
+                  </pic:nvPicPr>
+                  <pic:blipFill>
+                    <a:blip r:embed="rId24">
+                      <a:extLst>
+                        <a:ext uri="{28A0092B-C50C-407E-A947-70E740481C1C}">
+                          <a14:useLocalDpi xmlns:a14="http://schemas.microsoft.com/office/drawing/2010/main" val="0"/>
+                        </a:ext>
+                      </a:extLst>
+                    </a:blip>
+                    <a:stretch>
+                      <a:fillRect/>
+                    </a:stretch>
+                  </pic:blipFill>
+                  <pic:spPr>
+                    <a:xfrm>
+                      <a:off x="0" y="0"/>
+                      <a:ext cx="5733415" cy="4585335"/>
+                    </a:xfrm>
+                    <a:prstGeom prst="rect">
+                      <a:avLst/>
+                    </a:prstGeom>
+                  </pic:spPr>
+                </pic:pic>
+              </a:graphicData>
+            </a:graphic>
+          </wp:inline>
+        </w:drawing>
+      </w:r>
+    </w:p>
+    <w:p>
+      <w:r>
+        <w:t>Deze taak is constant aan het wachten totdat er een event plaats vind, als dit event veroorzaakt is doordat er wat is geschreven in de sendPackageChannel (dit gebeurd wanneer er van buiten deze task een opdracht wordt gestuurd naar deze task) dan stuurt hij het verstuurde WebsocketPackage door naar de MQ (MessageQueue). Als het event dat plaats vond niet veroorzaakt is door de sendPackageChannel (maar door de clock) dan komt deze task in een nieuwe status ‘Package Reading’, in deze status worden alle geschreven packages doorgestuurd naar de UIT.</w:t>
+      </w:r>
+      <w:bookmarkStart w:id="67" w:name="_GoBack"/>
+      <w:bookmarkEnd w:id="67"/>
       <w:r>
         <w:br w:type="page"/>
       </w:r>
-      <w:bookmarkStart w:id="66" w:name="h.eu4w8brbalvt" w:colFirst="0" w:colLast="0"/>
-      <w:bookmarkEnd w:id="66"/>
+      <w:bookmarkStart w:id="68" w:name="h.eu4w8brbalvt" w:colFirst="0" w:colLast="0"/>
+      <w:bookmarkEnd w:id="68"/>
     </w:p>
     <w:p>
       <w:pPr>
@@ -10049,18 +10168,19 @@
         <w:contextualSpacing w:val="0"/>
         <w:jc w:val="both"/>
       </w:pPr>
-      <w:bookmarkStart w:id="67" w:name="h.oour4fmz7fu7" w:colFirst="0" w:colLast="0"/>
-      <w:bookmarkStart w:id="68" w:name="_Toc443484394"/>
-      <w:bookmarkEnd w:id="67"/>
+      <w:bookmarkStart w:id="69" w:name="h.oour4fmz7fu7" w:colFirst="0" w:colLast="0"/>
+      <w:bookmarkStart w:id="70" w:name="_Toc443484394"/>
+      <w:bookmarkEnd w:id="69"/>
       <w:r>
         <w:rPr>
           <w:b/>
           <w:sz w:val="24"/>
           <w:szCs w:val="24"/>
         </w:rPr>
+        <w:lastRenderedPageBreak/>
         <w:t>5 Realisatie</w:t>
       </w:r>
-      <w:bookmarkEnd w:id="68"/>
+      <w:bookmarkEnd w:id="70"/>
     </w:p>
     <w:p>
       <w:pPr>
@@ -10082,9 +10202,9 @@
         <w:contextualSpacing w:val="0"/>
         <w:jc w:val="both"/>
       </w:pPr>
-      <w:bookmarkStart w:id="69" w:name="h.lsr38zjsh5me" w:colFirst="0" w:colLast="0"/>
-      <w:bookmarkStart w:id="70" w:name="_Toc443484395"/>
-      <w:bookmarkEnd w:id="69"/>
+      <w:bookmarkStart w:id="71" w:name="h.lsr38zjsh5me" w:colFirst="0" w:colLast="0"/>
+      <w:bookmarkStart w:id="72" w:name="_Toc443484395"/>
+      <w:bookmarkEnd w:id="71"/>
       <w:r>
         <w:rPr>
           <w:b/>
@@ -10093,7 +10213,7 @@
         </w:rPr>
         <w:t>5.1 Problemen</w:t>
       </w:r>
-      <w:bookmarkEnd w:id="70"/>
+      <w:bookmarkEnd w:id="72"/>
     </w:p>
     <w:p>
       <w:pPr>
@@ -10156,9 +10276,9 @@
         <w:contextualSpacing w:val="0"/>
         <w:jc w:val="both"/>
       </w:pPr>
-      <w:bookmarkStart w:id="71" w:name="h.z8l20lpn538b" w:colFirst="0" w:colLast="0"/>
-      <w:bookmarkStart w:id="72" w:name="_Toc443484396"/>
-      <w:bookmarkEnd w:id="71"/>
+      <w:bookmarkStart w:id="73" w:name="h.z8l20lpn538b" w:colFirst="0" w:colLast="0"/>
+      <w:bookmarkStart w:id="74" w:name="_Toc443484396"/>
+      <w:bookmarkEnd w:id="73"/>
       <w:r>
         <w:rPr>
           <w:b/>
@@ -10167,7 +10287,7 @@
         </w:rPr>
         <w:t>5.2 Algoritmen</w:t>
       </w:r>
-      <w:bookmarkEnd w:id="72"/>
+      <w:bookmarkEnd w:id="74"/>
     </w:p>
     <w:p>
       <w:pPr>
@@ -10253,20 +10373,21 @@
         <w:contextualSpacing w:val="0"/>
         <w:jc w:val="both"/>
       </w:pPr>
-      <w:bookmarkStart w:id="73" w:name="h.9ks2e626ftpc" w:colFirst="0" w:colLast="0"/>
-      <w:bookmarkStart w:id="74" w:name="h.lzartn8mn38d" w:colFirst="0" w:colLast="0"/>
-      <w:bookmarkStart w:id="75" w:name="_Toc443484397"/>
-      <w:bookmarkEnd w:id="73"/>
-      <w:bookmarkEnd w:id="74"/>
+      <w:bookmarkStart w:id="75" w:name="h.9ks2e626ftpc" w:colFirst="0" w:colLast="0"/>
+      <w:bookmarkStart w:id="76" w:name="h.lzartn8mn38d" w:colFirst="0" w:colLast="0"/>
+      <w:bookmarkStart w:id="77" w:name="_Toc443484397"/>
+      <w:bookmarkEnd w:id="75"/>
+      <w:bookmarkEnd w:id="76"/>
       <w:r>
         <w:rPr>
           <w:b/>
           <w:sz w:val="24"/>
           <w:szCs w:val="24"/>
         </w:rPr>
+        <w:lastRenderedPageBreak/>
         <w:t>6 Evaluatie</w:t>
       </w:r>
-      <w:bookmarkEnd w:id="75"/>
+      <w:bookmarkEnd w:id="77"/>
       <w:r>
         <w:rPr>
           <w:b/>
@@ -10352,18 +10473,19 @@
         <w:contextualSpacing w:val="0"/>
         <w:jc w:val="both"/>
       </w:pPr>
-      <w:bookmarkStart w:id="76" w:name="h.vduuripy9pac" w:colFirst="0" w:colLast="0"/>
-      <w:bookmarkStart w:id="77" w:name="_Toc443484398"/>
-      <w:bookmarkEnd w:id="76"/>
+      <w:bookmarkStart w:id="78" w:name="h.vduuripy9pac" w:colFirst="0" w:colLast="0"/>
+      <w:bookmarkStart w:id="79" w:name="_Toc443484398"/>
+      <w:bookmarkEnd w:id="78"/>
       <w:r>
         <w:rPr>
           <w:b/>
           <w:sz w:val="24"/>
           <w:szCs w:val="24"/>
         </w:rPr>
+        <w:lastRenderedPageBreak/>
         <w:t>7 Conclusies en aanbevelingen</w:t>
       </w:r>
-      <w:bookmarkEnd w:id="77"/>
+      <w:bookmarkEnd w:id="79"/>
     </w:p>
     <w:p>
       <w:pPr>
@@ -10486,18 +10608,19 @@
         <w:contextualSpacing w:val="0"/>
         <w:jc w:val="both"/>
       </w:pPr>
-      <w:bookmarkStart w:id="78" w:name="h.he8lqew27lsw" w:colFirst="0" w:colLast="0"/>
-      <w:bookmarkStart w:id="79" w:name="_Toc443484399"/>
-      <w:bookmarkEnd w:id="78"/>
+      <w:bookmarkStart w:id="80" w:name="h.he8lqew27lsw" w:colFirst="0" w:colLast="0"/>
+      <w:bookmarkStart w:id="81" w:name="_Toc443484399"/>
+      <w:bookmarkEnd w:id="80"/>
       <w:r>
         <w:rPr>
           <w:b/>
           <w:sz w:val="24"/>
           <w:szCs w:val="24"/>
         </w:rPr>
+        <w:lastRenderedPageBreak/>
         <w:t>8 Bronvermeldingen</w:t>
       </w:r>
-      <w:bookmarkEnd w:id="79"/>
+      <w:bookmarkEnd w:id="81"/>
     </w:p>
     <w:p>
       <w:pPr>
@@ -10535,7 +10658,7 @@
         <w:spacing w:line="240" w:lineRule="auto"/>
         <w:ind w:left="720"/>
       </w:pPr>
-      <w:hyperlink r:id="rId23">
+      <w:hyperlink r:id="rId25">
         <w:r>
           <w:rPr>
             <w:color w:val="1155CC"/>
@@ -10577,7 +10700,7 @@
         <w:spacing w:line="240" w:lineRule="auto"/>
         <w:ind w:left="720"/>
       </w:pPr>
-      <w:hyperlink r:id="rId24">
+      <w:hyperlink r:id="rId26">
         <w:r>
           <w:rPr>
             <w:color w:val="1155CC"/>
@@ -10618,7 +10741,7 @@
         <w:spacing w:line="240" w:lineRule="auto"/>
         <w:ind w:left="720"/>
       </w:pPr>
-      <w:hyperlink r:id="rId25">
+      <w:hyperlink r:id="rId27">
         <w:r>
           <w:rPr>
             <w:color w:val="1155CC"/>
@@ -10661,7 +10784,7 @@
         <w:spacing w:line="240" w:lineRule="auto"/>
         <w:ind w:left="720"/>
       </w:pPr>
-      <w:hyperlink r:id="rId26">
+      <w:hyperlink r:id="rId28">
         <w:r>
           <w:rPr>
             <w:color w:val="1155CC"/>
@@ -10699,7 +10822,7 @@
       </w:r>
     </w:p>
     <w:p>
-      <w:hyperlink r:id="rId27">
+      <w:hyperlink r:id="rId29">
         <w:r>
           <w:rPr>
             <w:color w:val="1155CC"/>
@@ -10723,18 +10846,19 @@
         <w:contextualSpacing w:val="0"/>
         <w:jc w:val="both"/>
       </w:pPr>
-      <w:bookmarkStart w:id="80" w:name="h.h973s8257n6j" w:colFirst="0" w:colLast="0"/>
-      <w:bookmarkStart w:id="81" w:name="_Toc443484400"/>
-      <w:bookmarkEnd w:id="80"/>
+      <w:bookmarkStart w:id="82" w:name="h.h973s8257n6j" w:colFirst="0" w:colLast="0"/>
+      <w:bookmarkStart w:id="83" w:name="_Toc443484400"/>
+      <w:bookmarkEnd w:id="82"/>
       <w:r>
         <w:rPr>
           <w:b/>
           <w:sz w:val="24"/>
           <w:szCs w:val="24"/>
         </w:rPr>
+        <w:lastRenderedPageBreak/>
         <w:t>9 Bijlagen</w:t>
       </w:r>
-      <w:bookmarkEnd w:id="81"/>
+      <w:bookmarkEnd w:id="83"/>
     </w:p>
     <w:p>
       <w:pPr>
@@ -10743,9 +10867,9 @@
         <w:contextualSpacing w:val="0"/>
         <w:jc w:val="both"/>
       </w:pPr>
-      <w:bookmarkStart w:id="82" w:name="h.oacq7dttw3ls" w:colFirst="0" w:colLast="0"/>
-      <w:bookmarkStart w:id="83" w:name="_Toc443484401"/>
-      <w:bookmarkEnd w:id="82"/>
+      <w:bookmarkStart w:id="84" w:name="h.oacq7dttw3ls" w:colFirst="0" w:colLast="0"/>
+      <w:bookmarkStart w:id="85" w:name="_Toc443484401"/>
+      <w:bookmarkEnd w:id="84"/>
       <w:r>
         <w:rPr>
           <w:b/>
@@ -10754,7 +10878,7 @@
         </w:rPr>
         <w:t>9.1 Interview verslag</w:t>
       </w:r>
-      <w:bookmarkEnd w:id="83"/>
+      <w:bookmarkEnd w:id="85"/>
     </w:p>
     <w:p>
       <w:pPr>
@@ -11167,7 +11291,14 @@
         <w:rPr>
           <w:i/>
         </w:rPr>
-        <w:t xml:space="preserve">Een wasprogramma moet zijn opgedeeld in fases. Een aantal van die fases zijn: water naar de juiste temperatuur brengen, wel of niet zeep toevoegen / een van de soorten zeep, wel of niet (afval)water wegpompen, wel of niet draaien, spoelen, soorten zeep voor bijvoorbeeld glans of hoofdwas. </w:t>
+        <w:t xml:space="preserve">Een wasprogramma moet zijn opgedeeld in fases. Een aantal van die fases zijn: water naar de juiste temperatuur brengen, wel of niet zeep toevoegen / een van de soorten zeep, wel of </w:t>
+      </w:r>
+      <w:r>
+        <w:rPr>
+          <w:i/>
+        </w:rPr>
+        <w:lastRenderedPageBreak/>
+        <w:t xml:space="preserve">niet (afval)water wegpompen, wel of niet draaien, spoelen, soorten zeep voor bijvoorbeeld glans of hoofdwas. </w:t>
       </w:r>
     </w:p>
     <w:p>
@@ -11390,8 +11521,8 @@
       <w:pPr>
         <w:spacing w:line="240" w:lineRule="auto"/>
       </w:pPr>
-      <w:bookmarkStart w:id="84" w:name="h.gjdgxs" w:colFirst="0" w:colLast="0"/>
-      <w:bookmarkEnd w:id="84"/>
+      <w:bookmarkStart w:id="86" w:name="h.gjdgxs" w:colFirst="0" w:colLast="0"/>
+      <w:bookmarkEnd w:id="86"/>
     </w:p>
     <w:p>
       <w:pPr>
@@ -11545,9 +11676,9 @@
         <w:contextualSpacing w:val="0"/>
         <w:jc w:val="both"/>
       </w:pPr>
-      <w:bookmarkStart w:id="85" w:name="h.hqnxinin2g4h" w:colFirst="0" w:colLast="0"/>
-      <w:bookmarkStart w:id="86" w:name="_Toc443484402"/>
-      <w:bookmarkEnd w:id="85"/>
+      <w:bookmarkStart w:id="87" w:name="h.hqnxinin2g4h" w:colFirst="0" w:colLast="0"/>
+      <w:bookmarkStart w:id="88" w:name="_Toc443484402"/>
+      <w:bookmarkEnd w:id="87"/>
       <w:r>
         <w:rPr>
           <w:b/>
@@ -11556,7 +11687,7 @@
         </w:rPr>
         <w:t>9.2 Requirements</w:t>
       </w:r>
-      <w:bookmarkEnd w:id="86"/>
+      <w:bookmarkEnd w:id="88"/>
     </w:p>
     <w:p>
       <w:pPr>
@@ -11565,9 +11696,9 @@
         <w:contextualSpacing w:val="0"/>
         <w:jc w:val="both"/>
       </w:pPr>
-      <w:bookmarkStart w:id="87" w:name="h.y1g59ta15zro" w:colFirst="0" w:colLast="0"/>
-      <w:bookmarkStart w:id="88" w:name="_Toc443484403"/>
-      <w:bookmarkEnd w:id="87"/>
+      <w:bookmarkStart w:id="89" w:name="h.y1g59ta15zro" w:colFirst="0" w:colLast="0"/>
+      <w:bookmarkStart w:id="90" w:name="_Toc443484403"/>
+      <w:bookmarkEnd w:id="89"/>
       <w:r>
         <w:rPr>
           <w:b/>
@@ -11578,7 +11709,7 @@
         </w:rPr>
         <w:t>2.1 Must haves</w:t>
       </w:r>
-      <w:bookmarkEnd w:id="88"/>
+      <w:bookmarkEnd w:id="90"/>
     </w:p>
     <w:p>
       <w:pPr>
@@ -11642,6 +11773,7 @@
         <w:contextualSpacing/>
       </w:pPr>
       <w:r>
+        <w:lastRenderedPageBreak/>
         <w:t>De fabrikant moet een wasprogramma kunnen samenstellen.</w:t>
       </w:r>
     </w:p>
@@ -11733,9 +11865,9 @@
         <w:contextualSpacing w:val="0"/>
         <w:jc w:val="both"/>
       </w:pPr>
-      <w:bookmarkStart w:id="89" w:name="h.w57wsajxp98" w:colFirst="0" w:colLast="0"/>
-      <w:bookmarkStart w:id="90" w:name="_Toc443484404"/>
-      <w:bookmarkEnd w:id="89"/>
+      <w:bookmarkStart w:id="91" w:name="h.w57wsajxp98" w:colFirst="0" w:colLast="0"/>
+      <w:bookmarkStart w:id="92" w:name="_Toc443484404"/>
+      <w:bookmarkEnd w:id="91"/>
       <w:r>
         <w:rPr>
           <w:b/>
@@ -11746,7 +11878,7 @@
         </w:rPr>
         <w:t>2.2 Should haves</w:t>
       </w:r>
-      <w:bookmarkEnd w:id="90"/>
+      <w:bookmarkEnd w:id="92"/>
     </w:p>
     <w:p>
       <w:pPr>
@@ -11871,9 +12003,9 @@
         <w:contextualSpacing w:val="0"/>
         <w:jc w:val="both"/>
       </w:pPr>
-      <w:bookmarkStart w:id="91" w:name="h.wra59wk81vmz" w:colFirst="0" w:colLast="0"/>
-      <w:bookmarkStart w:id="92" w:name="_Toc443484405"/>
-      <w:bookmarkEnd w:id="91"/>
+      <w:bookmarkStart w:id="93" w:name="h.wra59wk81vmz" w:colFirst="0" w:colLast="0"/>
+      <w:bookmarkStart w:id="94" w:name="_Toc443484405"/>
+      <w:bookmarkEnd w:id="93"/>
       <w:r>
         <w:rPr>
           <w:b/>
@@ -11884,7 +12016,7 @@
         </w:rPr>
         <w:t>2.3 Could haves</w:t>
       </w:r>
-      <w:bookmarkEnd w:id="92"/>
+      <w:bookmarkEnd w:id="94"/>
     </w:p>
     <w:p>
       <w:pPr>
@@ -11954,9 +12086,9 @@
         <w:contextualSpacing w:val="0"/>
         <w:jc w:val="both"/>
       </w:pPr>
-      <w:bookmarkStart w:id="93" w:name="h.tr420iiq077n" w:colFirst="0" w:colLast="0"/>
-      <w:bookmarkStart w:id="94" w:name="_Toc443484406"/>
-      <w:bookmarkEnd w:id="93"/>
+      <w:bookmarkStart w:id="95" w:name="h.tr420iiq077n" w:colFirst="0" w:colLast="0"/>
+      <w:bookmarkStart w:id="96" w:name="_Toc443484406"/>
+      <w:bookmarkEnd w:id="95"/>
       <w:r>
         <w:rPr>
           <w:b/>
@@ -11967,7 +12099,7 @@
         </w:rPr>
         <w:t>2.4 Will-not haves</w:t>
       </w:r>
-      <w:bookmarkEnd w:id="94"/>
+      <w:bookmarkEnd w:id="96"/>
     </w:p>
     <w:p>
       <w:pPr>
@@ -12033,26 +12165,27 @@
         <w:contextualSpacing w:val="0"/>
         <w:jc w:val="both"/>
       </w:pPr>
-      <w:bookmarkStart w:id="95" w:name="h.e0lxfyyf38kr" w:colFirst="0" w:colLast="0"/>
-      <w:bookmarkStart w:id="96" w:name="_Toc443484407"/>
-      <w:bookmarkEnd w:id="95"/>
+      <w:bookmarkStart w:id="97" w:name="h.e0lxfyyf38kr" w:colFirst="0" w:colLast="0"/>
+      <w:bookmarkStart w:id="98" w:name="_Toc443484407"/>
+      <w:bookmarkEnd w:id="97"/>
       <w:r>
         <w:rPr>
           <w:b/>
           <w:sz w:val="24"/>
           <w:szCs w:val="24"/>
         </w:rPr>
+        <w:lastRenderedPageBreak/>
         <w:t>9.3 Requirements Architectuur</w:t>
       </w:r>
-      <w:bookmarkEnd w:id="96"/>
-    </w:p>
-    <w:p>
-      <w:bookmarkStart w:id="97" w:name="h.75jste9vnq1" w:colFirst="0" w:colLast="0"/>
-      <w:bookmarkEnd w:id="97"/>
-    </w:p>
-    <w:p>
-      <w:bookmarkStart w:id="98" w:name="h.n145s6og050g" w:colFirst="0" w:colLast="0"/>
       <w:bookmarkEnd w:id="98"/>
+    </w:p>
+    <w:p>
+      <w:bookmarkStart w:id="99" w:name="h.75jste9vnq1" w:colFirst="0" w:colLast="0"/>
+      <w:bookmarkEnd w:id="99"/>
+    </w:p>
+    <w:p>
+      <w:bookmarkStart w:id="100" w:name="h.n145s6og050g" w:colFirst="0" w:colLast="0"/>
+      <w:bookmarkEnd w:id="100"/>
       <w:r>
         <w:rPr>
           <w:b/>
@@ -12108,7 +12241,7 @@
           <w:noProof/>
         </w:rPr>
         <w:drawing>
-          <wp:anchor distT="114300" distB="114300" distL="114300" distR="114300" simplePos="0" relativeHeight="251657728" behindDoc="0" locked="0" layoutInCell="0" hidden="0" allowOverlap="0" wp14:anchorId="56D1C58C" wp14:editId="489474AF">
+          <wp:anchor distT="114300" distB="114300" distL="114300" distR="114300" simplePos="0" relativeHeight="251655168" behindDoc="0" locked="0" layoutInCell="0" hidden="0" allowOverlap="0" wp14:anchorId="56D1C58C" wp14:editId="489474AF">
             <wp:simplePos x="0" y="0"/>
             <wp:positionH relativeFrom="margin">
               <wp:posOffset>-257174</wp:posOffset>
@@ -12129,7 +12262,7 @@
                     <pic:cNvPicPr preferRelativeResize="0"/>
                   </pic:nvPicPr>
                   <pic:blipFill>
-                    <a:blip r:embed="rId28"/>
+                    <a:blip r:embed="rId30"/>
                     <a:srcRect/>
                     <a:stretch>
                       <a:fillRect/>
@@ -12153,28 +12286,29 @@
       </w:r>
     </w:p>
     <w:p>
-      <w:bookmarkStart w:id="99" w:name="h.2oa8qvfy75n9" w:colFirst="0" w:colLast="0"/>
-      <w:bookmarkEnd w:id="99"/>
-    </w:p>
-    <w:p>
-      <w:bookmarkStart w:id="100" w:name="h.k39phl5jra8g" w:colFirst="0" w:colLast="0"/>
-      <w:bookmarkEnd w:id="100"/>
-    </w:p>
-    <w:p>
-      <w:bookmarkStart w:id="101" w:name="h.jl91tdwm8qtn" w:colFirst="0" w:colLast="0"/>
+      <w:bookmarkStart w:id="101" w:name="h.2oa8qvfy75n9" w:colFirst="0" w:colLast="0"/>
       <w:bookmarkEnd w:id="101"/>
     </w:p>
     <w:p>
+      <w:bookmarkStart w:id="102" w:name="h.k39phl5jra8g" w:colFirst="0" w:colLast="0"/>
+      <w:bookmarkEnd w:id="102"/>
+    </w:p>
+    <w:p>
+      <w:bookmarkStart w:id="103" w:name="h.jl91tdwm8qtn" w:colFirst="0" w:colLast="0"/>
+      <w:bookmarkEnd w:id="103"/>
+    </w:p>
+    <w:p>
       <w:r>
         <w:rPr>
           <w:b/>
         </w:rPr>
+        <w:lastRenderedPageBreak/>
         <w:t>Manage User Profile, Deel 1:</w:t>
       </w:r>
     </w:p>
     <w:p>
-      <w:bookmarkStart w:id="102" w:name="h.hh6cxhxavse" w:colFirst="0" w:colLast="0"/>
-      <w:bookmarkEnd w:id="102"/>
+      <w:bookmarkStart w:id="104" w:name="h.hh6cxhxavse" w:colFirst="0" w:colLast="0"/>
+      <w:bookmarkEnd w:id="104"/>
       <w:r>
         <w:t>In het Manage User Profile kan de gebruiker een nieuw profiel aanmaken of een bestaande beheren. Onder beheren valt het wijzigen van het wachtwoord van het huidige profiel of het toevoegen/wijzigen van een wasprogramma dat gekoppeld is aan het huidige profiel.</w:t>
       </w:r>
@@ -12183,8 +12317,8 @@
       </w:r>
     </w:p>
     <w:p>
-      <w:bookmarkStart w:id="103" w:name="h.c4ap9dx6b0io" w:colFirst="0" w:colLast="0"/>
-      <w:bookmarkEnd w:id="103"/>
+      <w:bookmarkStart w:id="105" w:name="h.c4ap9dx6b0io" w:colFirst="0" w:colLast="0"/>
+      <w:bookmarkEnd w:id="105"/>
       <w:r>
         <w:t>Eerst word het ‘Manage user profile scherm’ zichtbaar, waarin de gebruiker kan kiezen om een nieuw profiel te maken, zijn huidige profiel te wijzigen of terug te gaan naar het hoofdscherm.</w:t>
       </w:r>
@@ -12194,14 +12328,14 @@
       </w:r>
     </w:p>
     <w:p>
-      <w:bookmarkStart w:id="104" w:name="h.es63hew9lxw5" w:colFirst="0" w:colLast="0"/>
-      <w:bookmarkEnd w:id="104"/>
+      <w:bookmarkStart w:id="106" w:name="h.es63hew9lxw5" w:colFirst="0" w:colLast="0"/>
+      <w:bookmarkEnd w:id="106"/>
       <w:r>
         <w:rPr>
           <w:noProof/>
         </w:rPr>
         <w:drawing>
-          <wp:anchor distT="114300" distB="114300" distL="114300" distR="114300" simplePos="0" relativeHeight="251615232" behindDoc="0" locked="0" layoutInCell="0" hidden="0" allowOverlap="0" wp14:anchorId="024D3BD7" wp14:editId="6FA24B76">
+          <wp:anchor distT="114300" distB="114300" distL="114300" distR="114300" simplePos="0" relativeHeight="251652096" behindDoc="0" locked="0" layoutInCell="0" hidden="0" allowOverlap="0" wp14:anchorId="024D3BD7" wp14:editId="6FA24B76">
             <wp:simplePos x="0" y="0"/>
             <wp:positionH relativeFrom="margin">
               <wp:posOffset>-57150</wp:posOffset>
@@ -12222,7 +12356,7 @@
                     <pic:cNvPicPr preferRelativeResize="0"/>
                   </pic:nvPicPr>
                   <pic:blipFill>
-                    <a:blip r:embed="rId29"/>
+                    <a:blip r:embed="rId31"/>
                     <a:srcRect/>
                     <a:stretch>
                       <a:fillRect/>
@@ -12252,25 +12386,26 @@
       </w:r>
     </w:p>
     <w:p>
-      <w:bookmarkStart w:id="105" w:name="h.5flh64ig9a2s" w:colFirst="0" w:colLast="0"/>
-      <w:bookmarkEnd w:id="105"/>
+      <w:bookmarkStart w:id="107" w:name="h.5flh64ig9a2s" w:colFirst="0" w:colLast="0"/>
+      <w:bookmarkEnd w:id="107"/>
       <w:r>
         <w:rPr>
           <w:b/>
         </w:rPr>
+        <w:lastRenderedPageBreak/>
         <w:t>Manage User Profile, Deel 2:</w:t>
       </w:r>
     </w:p>
     <w:p>
-      <w:bookmarkStart w:id="106" w:name="h.5aaj5bqyoga5" w:colFirst="0" w:colLast="0"/>
-      <w:bookmarkEnd w:id="106"/>
+      <w:bookmarkStart w:id="108" w:name="h.5aaj5bqyoga5" w:colFirst="0" w:colLast="0"/>
+      <w:bookmarkEnd w:id="108"/>
       <w:r>
         <w:t xml:space="preserve">Als de gebruiker in het ‘Manage user profile scherm’ op de ‘edit profile button’ klikt word het ‘edit profile scherm’ geladen. In dit scherm kan de gebruiker op volgende 4 buttons klikken: </w:t>
       </w:r>
     </w:p>
     <w:p>
-      <w:bookmarkStart w:id="107" w:name="h.y5pgs4zekz35" w:colFirst="0" w:colLast="0"/>
-      <w:bookmarkEnd w:id="107"/>
+      <w:bookmarkStart w:id="109" w:name="h.y5pgs4zekz35" w:colFirst="0" w:colLast="0"/>
+      <w:bookmarkEnd w:id="109"/>
       <w:r>
         <w:t>--De ‘back button’ zorgt dat het ‘Manage user profile scherm’ weer geladen word.</w:t>
       </w:r>
@@ -12280,8 +12415,8 @@
       </w:r>
     </w:p>
     <w:p>
-      <w:bookmarkStart w:id="108" w:name="h.vyj0ni40yxyb" w:colFirst="0" w:colLast="0"/>
-      <w:bookmarkEnd w:id="108"/>
+      <w:bookmarkStart w:id="110" w:name="h.vyj0ni40yxyb" w:colFirst="0" w:colLast="0"/>
+      <w:bookmarkEnd w:id="110"/>
       <w:r>
         <w:t xml:space="preserve">   wachtwoord van zijn/haar huidige actieve profiel kan wijzigen.</w:t>
       </w:r>
@@ -12291,56 +12426,56 @@
       </w:r>
     </w:p>
     <w:p>
-      <w:bookmarkStart w:id="109" w:name="h.61s195dll9zf" w:colFirst="0" w:colLast="0"/>
-      <w:bookmarkEnd w:id="109"/>
+      <w:bookmarkStart w:id="111" w:name="h.61s195dll9zf" w:colFirst="0" w:colLast="0"/>
+      <w:bookmarkEnd w:id="111"/>
       <w:r>
         <w:t xml:space="preserve">   gebruiker een nieuw wasprogramma kan samenstellen en opslaan in zijn/haar huidige </w:t>
       </w:r>
     </w:p>
     <w:p>
-      <w:bookmarkStart w:id="110" w:name="h.ia1621sde21" w:colFirst="0" w:colLast="0"/>
-      <w:bookmarkEnd w:id="110"/>
+      <w:bookmarkStart w:id="112" w:name="h.ia1621sde21" w:colFirst="0" w:colLast="0"/>
+      <w:bookmarkEnd w:id="112"/>
       <w:r>
         <w:t xml:space="preserve">   profiel.</w:t>
       </w:r>
     </w:p>
     <w:p>
-      <w:bookmarkStart w:id="111" w:name="h.y151hh2g7zbg" w:colFirst="0" w:colLast="0"/>
-      <w:bookmarkEnd w:id="111"/>
+      <w:bookmarkStart w:id="113" w:name="h.y151hh2g7zbg" w:colFirst="0" w:colLast="0"/>
+      <w:bookmarkEnd w:id="113"/>
       <w:r>
         <w:t xml:space="preserve">--En als laatste de ‘edit washing cycle button’ die het ‘load washing cycle scherm’ laat. In dit </w:t>
       </w:r>
     </w:p>
     <w:p>
-      <w:bookmarkStart w:id="112" w:name="h.z052dyx9a6pk" w:colFirst="0" w:colLast="0"/>
-      <w:bookmarkEnd w:id="112"/>
+      <w:bookmarkStart w:id="114" w:name="h.z052dyx9a6pk" w:colFirst="0" w:colLast="0"/>
+      <w:bookmarkEnd w:id="114"/>
       <w:r>
         <w:t xml:space="preserve">   scherm kan de gebruiker een van zijn bestaande wasprogramma’s selecteren, als de </w:t>
       </w:r>
     </w:p>
     <w:p>
-      <w:bookmarkStart w:id="113" w:name="h.hwvfhnb5rwat" w:colFirst="0" w:colLast="0"/>
-      <w:bookmarkEnd w:id="113"/>
+      <w:bookmarkStart w:id="115" w:name="h.hwvfhnb5rwat" w:colFirst="0" w:colLast="0"/>
+      <w:bookmarkEnd w:id="115"/>
       <w:r>
         <w:t xml:space="preserve">   gebruiker hierna op de ‘load washing cycle button’ klikt word het ‘edit washing cycle scherm’ </w:t>
       </w:r>
     </w:p>
     <w:p>
-      <w:bookmarkStart w:id="114" w:name="h.93rmxte1gwez" w:colFirst="0" w:colLast="0"/>
-      <w:bookmarkEnd w:id="114"/>
+      <w:bookmarkStart w:id="116" w:name="h.93rmxte1gwez" w:colFirst="0" w:colLast="0"/>
+      <w:bookmarkEnd w:id="116"/>
       <w:r>
         <w:t xml:space="preserve">   geladen waar in de gebruiker het gekozen wasprogramma kan wijzigen of verwijderen.</w:t>
       </w:r>
     </w:p>
     <w:p>
-      <w:bookmarkStart w:id="115" w:name="h.p9siwk5u34tf" w:colFirst="0" w:colLast="0"/>
-      <w:bookmarkEnd w:id="115"/>
+      <w:bookmarkStart w:id="117" w:name="h.p9siwk5u34tf" w:colFirst="0" w:colLast="0"/>
+      <w:bookmarkEnd w:id="117"/>
       <w:r>
         <w:rPr>
           <w:noProof/>
         </w:rPr>
         <w:drawing>
-          <wp:anchor distT="0" distB="0" distL="0" distR="0" simplePos="0" relativeHeight="251617280" behindDoc="0" locked="0" layoutInCell="0" hidden="0" allowOverlap="0" wp14:anchorId="7AAEB8A6" wp14:editId="5DD5B7E8">
+          <wp:anchor distT="0" distB="0" distL="0" distR="0" simplePos="0" relativeHeight="251653120" behindDoc="0" locked="0" layoutInCell="0" hidden="0" allowOverlap="0" wp14:anchorId="7AAEB8A6" wp14:editId="5DD5B7E8">
             <wp:simplePos x="0" y="0"/>
             <wp:positionH relativeFrom="margin">
               <wp:posOffset>-199390</wp:posOffset>
@@ -12361,7 +12496,7 @@
                     <pic:cNvPicPr preferRelativeResize="0"/>
                   </pic:nvPicPr>
                   <pic:blipFill>
-                    <a:blip r:embed="rId30"/>
+                    <a:blip r:embed="rId32"/>
                     <a:srcRect/>
                     <a:stretch>
                       <a:fillRect/>
@@ -12392,6 +12527,7 @@
         <w:rPr>
           <w:b/>
         </w:rPr>
+        <w:lastRenderedPageBreak/>
         <w:t>Create Washing Cycle</w:t>
       </w:r>
     </w:p>
@@ -12409,8 +12545,8 @@
       </w:r>
     </w:p>
     <w:p>
-      <w:bookmarkStart w:id="116" w:name="h.apfkgknljvwk" w:colFirst="0" w:colLast="0"/>
-      <w:bookmarkEnd w:id="116"/>
+      <w:bookmarkStart w:id="118" w:name="h.apfkgknljvwk" w:colFirst="0" w:colLast="0"/>
+      <w:bookmarkEnd w:id="118"/>
       <w:r>
         <w:rPr>
           <w:noProof/>
@@ -12429,7 +12565,7 @@
                     <pic:cNvPicPr preferRelativeResize="0"/>
                   </pic:nvPicPr>
                   <pic:blipFill>
-                    <a:blip r:embed="rId31"/>
+                    <a:blip r:embed="rId33"/>
                     <a:srcRect/>
                     <a:stretch>
                       <a:fillRect/>
@@ -12453,8 +12589,8 @@
       </w:r>
     </w:p>
     <w:p>
-      <w:bookmarkStart w:id="117" w:name="h.ybvlnvorenqx" w:colFirst="0" w:colLast="0"/>
-      <w:bookmarkEnd w:id="117"/>
+      <w:bookmarkStart w:id="119" w:name="h.ybvlnvorenqx" w:colFirst="0" w:colLast="0"/>
+      <w:bookmarkEnd w:id="119"/>
     </w:p>
     <w:p>
       <w:r>
@@ -12517,7 +12653,7 @@
                     <pic:cNvPicPr preferRelativeResize="0"/>
                   </pic:nvPicPr>
                   <pic:blipFill>
-                    <a:blip r:embed="rId32"/>
+                    <a:blip r:embed="rId34"/>
                     <a:srcRect/>
                     <a:stretch>
                       <a:fillRect/>
@@ -12601,7 +12737,7 @@
                     <pic:cNvPicPr preferRelativeResize="0"/>
                   </pic:nvPicPr>
                   <pic:blipFill>
-                    <a:blip r:embed="rId33"/>
+                    <a:blip r:embed="rId35"/>
                     <a:srcRect/>
                     <a:stretch>
                       <a:fillRect/>
@@ -12626,8 +12762,8 @@
     </w:p>
     <w:p/>
     <w:p>
-      <w:bookmarkStart w:id="118" w:name="h.xuxcubonvz9r" w:colFirst="0" w:colLast="0"/>
-      <w:bookmarkEnd w:id="118"/>
+      <w:bookmarkStart w:id="120" w:name="h.xuxcubonvz9r" w:colFirst="0" w:colLast="0"/>
+      <w:bookmarkEnd w:id="120"/>
     </w:p>
     <w:p>
       <w:r>
@@ -12635,8 +12771,8 @@
       </w:r>
     </w:p>
     <w:p>
-      <w:bookmarkStart w:id="119" w:name="h.gpkdquefc6fv" w:colFirst="0" w:colLast="0"/>
-      <w:bookmarkEnd w:id="119"/>
+      <w:bookmarkStart w:id="121" w:name="h.gpkdquefc6fv" w:colFirst="0" w:colLast="0"/>
+      <w:bookmarkEnd w:id="121"/>
     </w:p>
     <w:p>
       <w:pPr>
@@ -12646,9 +12782,9 @@
         <w:contextualSpacing w:val="0"/>
         <w:jc w:val="both"/>
       </w:pPr>
-      <w:bookmarkStart w:id="120" w:name="h.n4v3q83sj2pj" w:colFirst="0" w:colLast="0"/>
-      <w:bookmarkStart w:id="121" w:name="_Toc443484408"/>
-      <w:bookmarkEnd w:id="120"/>
+      <w:bookmarkStart w:id="122" w:name="h.n4v3q83sj2pj" w:colFirst="0" w:colLast="0"/>
+      <w:bookmarkStart w:id="123" w:name="_Toc443484408"/>
+      <w:bookmarkEnd w:id="122"/>
       <w:r>
         <w:rPr>
           <w:b/>
@@ -12657,7 +12793,7 @@
         </w:rPr>
         <w:t>Constraints</w:t>
       </w:r>
-      <w:bookmarkEnd w:id="121"/>
+      <w:bookmarkEnd w:id="123"/>
     </w:p>
     <w:p>
       <w:r>
@@ -12853,8 +12989,6 @@
             <w:r>
               <w:t>w</w:t>
             </w:r>
-            <w:bookmarkStart w:id="122" w:name="_GoBack"/>
-            <w:bookmarkEnd w:id="122"/>
             <w:r>
               <w:t>ctietijd</w:t>
             </w:r>
@@ -13343,8 +13477,8 @@
     </w:tbl>
     <w:p/>
     <w:p>
-      <w:bookmarkStart w:id="123" w:name="h.2g78crbteym3" w:colFirst="0" w:colLast="0"/>
-      <w:bookmarkEnd w:id="123"/>
+      <w:bookmarkStart w:id="124" w:name="h.2g78crbteym3" w:colFirst="0" w:colLast="0"/>
+      <w:bookmarkEnd w:id="124"/>
     </w:p>
     <w:p/>
     <w:p/>
@@ -13366,9 +13500,9 @@
         <w:contextualSpacing w:val="0"/>
         <w:jc w:val="both"/>
       </w:pPr>
-      <w:bookmarkStart w:id="124" w:name="h.iv957t7lkiqc" w:colFirst="0" w:colLast="0"/>
-      <w:bookmarkStart w:id="125" w:name="_Toc443484409"/>
-      <w:bookmarkEnd w:id="124"/>
+      <w:bookmarkStart w:id="125" w:name="h.iv957t7lkiqc" w:colFirst="0" w:colLast="0"/>
+      <w:bookmarkStart w:id="126" w:name="_Toc443484409"/>
+      <w:bookmarkEnd w:id="125"/>
       <w:r>
         <w:rPr>
           <w:b/>
@@ -13376,8 +13510,9 @@
           <w:sz w:val="24"/>
           <w:szCs w:val="24"/>
         </w:rPr>
+        <w:lastRenderedPageBreak/>
         <w:drawing>
-          <wp:anchor distT="0" distB="0" distL="114300" distR="114300" simplePos="0" relativeHeight="251659264" behindDoc="0" locked="0" layoutInCell="1" allowOverlap="1" wp14:anchorId="5B9C9D62" wp14:editId="1AC1C8C8">
+          <wp:anchor distT="0" distB="0" distL="114300" distR="114300" simplePos="0" relativeHeight="251656192" behindDoc="0" locked="0" layoutInCell="1" allowOverlap="1" wp14:anchorId="5B9C9D62" wp14:editId="1AC1C8C8">
             <wp:simplePos x="0" y="0"/>
             <wp:positionH relativeFrom="column">
               <wp:posOffset>-495300</wp:posOffset>
@@ -13402,7 +13537,7 @@
                     </pic:cNvPicPr>
                   </pic:nvPicPr>
                   <pic:blipFill rotWithShape="1">
-                    <a:blip r:embed="rId34" cstate="print">
+                    <a:blip r:embed="rId36" cstate="print">
                       <a:extLst>
                         <a:ext uri="{28A0092B-C50C-407E-A947-70E740481C1C}">
                           <a14:useLocalDpi xmlns:a14="http://schemas.microsoft.com/office/drawing/2010/main" val="0"/>
@@ -13450,7 +13585,7 @@
         </w:rPr>
         <w:t>9.4 Volledig Klassen Diagram</w:t>
       </w:r>
-      <w:bookmarkEnd w:id="125"/>
+      <w:bookmarkEnd w:id="126"/>
     </w:p>
     <w:p/>
     <w:p/>
@@ -13481,8 +13616,9 @@
         <w:rPr>
           <w:noProof/>
         </w:rPr>
+        <w:lastRenderedPageBreak/>
         <w:drawing>
-          <wp:anchor distT="0" distB="0" distL="114300" distR="114300" simplePos="0" relativeHeight="251666944" behindDoc="0" locked="0" layoutInCell="1" allowOverlap="1" wp14:anchorId="7D92F0FC" wp14:editId="67E80837">
+          <wp:anchor distT="0" distB="0" distL="114300" distR="114300" simplePos="0" relativeHeight="251658240" behindDoc="0" locked="0" layoutInCell="1" allowOverlap="1" wp14:anchorId="7D92F0FC" wp14:editId="67E80837">
             <wp:simplePos x="0" y="0"/>
             <wp:positionH relativeFrom="column">
               <wp:posOffset>-523875</wp:posOffset>
@@ -13507,7 +13643,7 @@
                     </pic:cNvPicPr>
                   </pic:nvPicPr>
                   <pic:blipFill rotWithShape="1">
-                    <a:blip r:embed="rId35" cstate="print">
+                    <a:blip r:embed="rId37" cstate="print">
                       <a:extLst>
                         <a:ext uri="{28A0092B-C50C-407E-A947-70E740481C1C}">
                           <a14:useLocalDpi xmlns:a14="http://schemas.microsoft.com/office/drawing/2010/main" val="0"/>
@@ -13560,7 +13696,7 @@
 </file>
 
 <file path=word/endnotes.xml><?xml version="1.0" encoding="utf-8"?>
-<w:endnotes xmlns:wpc="http://schemas.microsoft.com/office/word/2010/wordprocessingCanvas" xmlns:mc="http://schemas.openxmlformats.org/markup-compatibility/2006" xmlns:o="urn:schemas-microsoft-com:office:office" xmlns:r="http://schemas.openxmlformats.org/officeDocument/2006/relationships" xmlns:m="http://schemas.openxmlformats.org/officeDocument/2006/math" xmlns:v="urn:schemas-microsoft-com:vml" xmlns:wp14="http://schemas.microsoft.com/office/word/2010/wordprocessingDrawing" xmlns:wp="http://schemas.openxmlformats.org/drawingml/2006/wordprocessingDrawing" xmlns:w10="urn:schemas-microsoft-com:office:word" xmlns:w="http://schemas.openxmlformats.org/wordprocessingml/2006/main" xmlns:w14="http://schemas.microsoft.com/office/word/2010/wordml" xmlns:w15="http://schemas.microsoft.com/office/word/2012/wordml" xmlns:wpg="http://schemas.microsoft.com/office/word/2010/wordprocessingGroup" xmlns:wpi="http://schemas.microsoft.com/office/word/2010/wordprocessingInk" xmlns:wne="http://schemas.microsoft.com/office/word/2006/wordml" xmlns:wps="http://schemas.microsoft.com/office/word/2010/wordprocessingShape" mc:Ignorable="w14 w15 wp14">
+<w:endnotes xmlns:wpc="http://schemas.microsoft.com/office/word/2010/wordprocessingCanvas" xmlns:mc="http://schemas.openxmlformats.org/markup-compatibility/2006" xmlns:o="urn:schemas-microsoft-com:office:office" xmlns:r="http://schemas.openxmlformats.org/officeDocument/2006/relationships" xmlns:m="http://schemas.openxmlformats.org/officeDocument/2006/math" xmlns:v="urn:schemas-microsoft-com:vml" xmlns:wp14="http://schemas.microsoft.com/office/word/2010/wordprocessingDrawing" xmlns:wp="http://schemas.openxmlformats.org/drawingml/2006/wordprocessingDrawing" xmlns:w10="urn:schemas-microsoft-com:office:word" xmlns:w="http://schemas.openxmlformats.org/wordprocessingml/2006/main" xmlns:w14="http://schemas.microsoft.com/office/word/2010/wordml" xmlns:wpg="http://schemas.microsoft.com/office/word/2010/wordprocessingGroup" xmlns:wpi="http://schemas.microsoft.com/office/word/2010/wordprocessingInk" xmlns:wne="http://schemas.microsoft.com/office/word/2006/wordml" xmlns:wps="http://schemas.microsoft.com/office/word/2010/wordprocessingShape" mc:Ignorable="w14 wp14">
   <w:endnote w:type="separator" w:id="-1">
     <w:p>
       <w:pPr>
@@ -13585,7 +13721,7 @@
 </file>
 
 <file path=word/footer1.xml><?xml version="1.0" encoding="utf-8"?>
-<w:ftr xmlns:wpc="http://schemas.microsoft.com/office/word/2010/wordprocessingCanvas" xmlns:mc="http://schemas.openxmlformats.org/markup-compatibility/2006" xmlns:o="urn:schemas-microsoft-com:office:office" xmlns:r="http://schemas.openxmlformats.org/officeDocument/2006/relationships" xmlns:m="http://schemas.openxmlformats.org/officeDocument/2006/math" xmlns:v="urn:schemas-microsoft-com:vml" xmlns:wp14="http://schemas.microsoft.com/office/word/2010/wordprocessingDrawing" xmlns:wp="http://schemas.openxmlformats.org/drawingml/2006/wordprocessingDrawing" xmlns:w10="urn:schemas-microsoft-com:office:word" xmlns:w="http://schemas.openxmlformats.org/wordprocessingml/2006/main" xmlns:w14="http://schemas.microsoft.com/office/word/2010/wordml" xmlns:w15="http://schemas.microsoft.com/office/word/2012/wordml" xmlns:wpg="http://schemas.microsoft.com/office/word/2010/wordprocessingGroup" xmlns:wpi="http://schemas.microsoft.com/office/word/2010/wordprocessingInk" xmlns:wne="http://schemas.microsoft.com/office/word/2006/wordml" xmlns:wps="http://schemas.microsoft.com/office/word/2010/wordprocessingShape" mc:Ignorable="w14 w15 wp14">
+<w:ftr xmlns:wpc="http://schemas.microsoft.com/office/word/2010/wordprocessingCanvas" xmlns:mc="http://schemas.openxmlformats.org/markup-compatibility/2006" xmlns:o="urn:schemas-microsoft-com:office:office" xmlns:r="http://schemas.openxmlformats.org/officeDocument/2006/relationships" xmlns:m="http://schemas.openxmlformats.org/officeDocument/2006/math" xmlns:v="urn:schemas-microsoft-com:vml" xmlns:wp14="http://schemas.microsoft.com/office/word/2010/wordprocessingDrawing" xmlns:wp="http://schemas.openxmlformats.org/drawingml/2006/wordprocessingDrawing" xmlns:w10="urn:schemas-microsoft-com:office:word" xmlns:w="http://schemas.openxmlformats.org/wordprocessingml/2006/main" xmlns:w14="http://schemas.microsoft.com/office/word/2010/wordml" xmlns:wpg="http://schemas.microsoft.com/office/word/2010/wordprocessingGroup" xmlns:wpi="http://schemas.microsoft.com/office/word/2010/wordprocessingInk" xmlns:wne="http://schemas.microsoft.com/office/word/2006/wordml" xmlns:wps="http://schemas.microsoft.com/office/word/2010/wordprocessingShape" mc:Ignorable="w14 wp14">
   <w:p>
     <w:pPr>
       <w:jc w:val="right"/>
@@ -13603,7 +13739,7 @@
       <w:rPr>
         <w:noProof/>
       </w:rPr>
-      <w:t>33</w:t>
+      <w:t>17</w:t>
     </w:r>
     <w:r>
       <w:fldChar w:fldCharType="end"/>
@@ -13626,7 +13762,7 @@
 </file>
 
 <file path=word/footer2.xml><?xml version="1.0" encoding="utf-8"?>
-<w:ftr xmlns:wpc="http://schemas.microsoft.com/office/word/2010/wordprocessingCanvas" xmlns:mc="http://schemas.openxmlformats.org/markup-compatibility/2006" xmlns:o="urn:schemas-microsoft-com:office:office" xmlns:r="http://schemas.openxmlformats.org/officeDocument/2006/relationships" xmlns:m="http://schemas.openxmlformats.org/officeDocument/2006/math" xmlns:v="urn:schemas-microsoft-com:vml" xmlns:wp14="http://schemas.microsoft.com/office/word/2010/wordprocessingDrawing" xmlns:wp="http://schemas.openxmlformats.org/drawingml/2006/wordprocessingDrawing" xmlns:w10="urn:schemas-microsoft-com:office:word" xmlns:w="http://schemas.openxmlformats.org/wordprocessingml/2006/main" xmlns:w14="http://schemas.microsoft.com/office/word/2010/wordml" xmlns:w15="http://schemas.microsoft.com/office/word/2012/wordml" xmlns:wpg="http://schemas.microsoft.com/office/word/2010/wordprocessingGroup" xmlns:wpi="http://schemas.microsoft.com/office/word/2010/wordprocessingInk" xmlns:wne="http://schemas.microsoft.com/office/word/2006/wordml" xmlns:wps="http://schemas.microsoft.com/office/word/2010/wordprocessingShape" mc:Ignorable="w14 w15 wp14">
+<w:ftr xmlns:wpc="http://schemas.microsoft.com/office/word/2010/wordprocessingCanvas" xmlns:mc="http://schemas.openxmlformats.org/markup-compatibility/2006" xmlns:o="urn:schemas-microsoft-com:office:office" xmlns:r="http://schemas.openxmlformats.org/officeDocument/2006/relationships" xmlns:m="http://schemas.openxmlformats.org/officeDocument/2006/math" xmlns:v="urn:schemas-microsoft-com:vml" xmlns:wp14="http://schemas.microsoft.com/office/word/2010/wordprocessingDrawing" xmlns:wp="http://schemas.openxmlformats.org/drawingml/2006/wordprocessingDrawing" xmlns:w10="urn:schemas-microsoft-com:office:word" xmlns:w="http://schemas.openxmlformats.org/wordprocessingml/2006/main" xmlns:w14="http://schemas.microsoft.com/office/word/2010/wordml" xmlns:wpg="http://schemas.microsoft.com/office/word/2010/wordprocessingGroup" xmlns:wpi="http://schemas.microsoft.com/office/word/2010/wordprocessingInk" xmlns:wne="http://schemas.microsoft.com/office/word/2006/wordml" xmlns:wps="http://schemas.microsoft.com/office/word/2010/wordprocessingShape" mc:Ignorable="w14 wp14">
   <w:sdt>
     <w:sdtPr>
       <w:id w:val="1228719894"/>
@@ -13635,6 +13771,7 @@
         <w:docPartUnique/>
       </w:docPartObj>
     </w:sdtPr>
+    <w:sdtEndPr/>
     <w:sdtContent>
       <w:p>
         <w:pPr>
@@ -13667,7 +13804,7 @@
 </file>
 
 <file path=word/footnotes.xml><?xml version="1.0" encoding="utf-8"?>
-<w:footnotes xmlns:wpc="http://schemas.microsoft.com/office/word/2010/wordprocessingCanvas" xmlns:mc="http://schemas.openxmlformats.org/markup-compatibility/2006" xmlns:o="urn:schemas-microsoft-com:office:office" xmlns:r="http://schemas.openxmlformats.org/officeDocument/2006/relationships" xmlns:m="http://schemas.openxmlformats.org/officeDocument/2006/math" xmlns:v="urn:schemas-microsoft-com:vml" xmlns:wp14="http://schemas.microsoft.com/office/word/2010/wordprocessingDrawing" xmlns:wp="http://schemas.openxmlformats.org/drawingml/2006/wordprocessingDrawing" xmlns:w10="urn:schemas-microsoft-com:office:word" xmlns:w="http://schemas.openxmlformats.org/wordprocessingml/2006/main" xmlns:w14="http://schemas.microsoft.com/office/word/2010/wordml" xmlns:w15="http://schemas.microsoft.com/office/word/2012/wordml" xmlns:wpg="http://schemas.microsoft.com/office/word/2010/wordprocessingGroup" xmlns:wpi="http://schemas.microsoft.com/office/word/2010/wordprocessingInk" xmlns:wne="http://schemas.microsoft.com/office/word/2006/wordml" xmlns:wps="http://schemas.microsoft.com/office/word/2010/wordprocessingShape" mc:Ignorable="w14 w15 wp14">
+<w:footnotes xmlns:wpc="http://schemas.microsoft.com/office/word/2010/wordprocessingCanvas" xmlns:mc="http://schemas.openxmlformats.org/markup-compatibility/2006" xmlns:o="urn:schemas-microsoft-com:office:office" xmlns:r="http://schemas.openxmlformats.org/officeDocument/2006/relationships" xmlns:m="http://schemas.openxmlformats.org/officeDocument/2006/math" xmlns:v="urn:schemas-microsoft-com:vml" xmlns:wp14="http://schemas.microsoft.com/office/word/2010/wordprocessingDrawing" xmlns:wp="http://schemas.openxmlformats.org/drawingml/2006/wordprocessingDrawing" xmlns:w10="urn:schemas-microsoft-com:office:word" xmlns:w="http://schemas.openxmlformats.org/wordprocessingml/2006/main" xmlns:w14="http://schemas.microsoft.com/office/word/2010/wordml" xmlns:wpg="http://schemas.microsoft.com/office/word/2010/wordprocessingGroup" xmlns:wpi="http://schemas.microsoft.com/office/word/2010/wordprocessingInk" xmlns:wne="http://schemas.microsoft.com/office/word/2006/wordml" xmlns:wps="http://schemas.microsoft.com/office/word/2010/wordprocessingShape" mc:Ignorable="w14 wp14">
   <w:footnote w:type="separator" w:id="-1">
     <w:p>
       <w:pPr>
@@ -13692,8 +13829,8 @@
 </file>
 
 <file path=word/numbering.xml><?xml version="1.0" encoding="utf-8"?>
-<w:numbering xmlns:wpc="http://schemas.microsoft.com/office/word/2010/wordprocessingCanvas" xmlns:mc="http://schemas.openxmlformats.org/markup-compatibility/2006" xmlns:o="urn:schemas-microsoft-com:office:office" xmlns:r="http://schemas.openxmlformats.org/officeDocument/2006/relationships" xmlns:m="http://schemas.openxmlformats.org/officeDocument/2006/math" xmlns:v="urn:schemas-microsoft-com:vml" xmlns:wp14="http://schemas.microsoft.com/office/word/2010/wordprocessingDrawing" xmlns:wp="http://schemas.openxmlformats.org/drawingml/2006/wordprocessingDrawing" xmlns:w10="urn:schemas-microsoft-com:office:word" xmlns:w="http://schemas.openxmlformats.org/wordprocessingml/2006/main" xmlns:w14="http://schemas.microsoft.com/office/word/2010/wordml" xmlns:w15="http://schemas.microsoft.com/office/word/2012/wordml" xmlns:wpg="http://schemas.microsoft.com/office/word/2010/wordprocessingGroup" xmlns:wpi="http://schemas.microsoft.com/office/word/2010/wordprocessingInk" xmlns:wne="http://schemas.microsoft.com/office/word/2006/wordml" xmlns:wps="http://schemas.microsoft.com/office/word/2010/wordprocessingShape" mc:Ignorable="w14 w15 wp14">
-  <w:abstractNum w:abstractNumId="0" w15:restartNumberingAfterBreak="0">
+<w:numbering xmlns:wpc="http://schemas.microsoft.com/office/word/2010/wordprocessingCanvas" xmlns:mc="http://schemas.openxmlformats.org/markup-compatibility/2006" xmlns:o="urn:schemas-microsoft-com:office:office" xmlns:r="http://schemas.openxmlformats.org/officeDocument/2006/relationships" xmlns:m="http://schemas.openxmlformats.org/officeDocument/2006/math" xmlns:v="urn:schemas-microsoft-com:vml" xmlns:wp14="http://schemas.microsoft.com/office/word/2010/wordprocessingDrawing" xmlns:wp="http://schemas.openxmlformats.org/drawingml/2006/wordprocessingDrawing" xmlns:w10="urn:schemas-microsoft-com:office:word" xmlns:w="http://schemas.openxmlformats.org/wordprocessingml/2006/main" xmlns:w14="http://schemas.microsoft.com/office/word/2010/wordml" xmlns:wpg="http://schemas.microsoft.com/office/word/2010/wordprocessingGroup" xmlns:wpi="http://schemas.microsoft.com/office/word/2010/wordprocessingInk" xmlns:wne="http://schemas.microsoft.com/office/word/2006/wordml" xmlns:wps="http://schemas.microsoft.com/office/word/2010/wordprocessingShape" mc:Ignorable="w14 wp14">
+  <w:abstractNum w:abstractNumId="0">
     <w:nsid w:val="016E7710"/>
     <w:multiLevelType w:val="multilevel"/>
     <w:tmpl w:val="025E2BF8"/>
@@ -13824,7 +13961,7 @@
       </w:rPr>
     </w:lvl>
   </w:abstractNum>
-  <w:abstractNum w:abstractNumId="1" w15:restartNumberingAfterBreak="0">
+  <w:abstractNum w:abstractNumId="1">
     <w:nsid w:val="01CD43AB"/>
     <w:multiLevelType w:val="multilevel"/>
     <w:tmpl w:val="612EA5C4"/>
@@ -13937,7 +14074,7 @@
       </w:rPr>
     </w:lvl>
   </w:abstractNum>
-  <w:abstractNum w:abstractNumId="2" w15:restartNumberingAfterBreak="0">
+  <w:abstractNum w:abstractNumId="2">
     <w:nsid w:val="01D46060"/>
     <w:multiLevelType w:val="multilevel"/>
     <w:tmpl w:val="17E070CE"/>
@@ -14050,7 +14187,7 @@
       </w:rPr>
     </w:lvl>
   </w:abstractNum>
-  <w:abstractNum w:abstractNumId="3" w15:restartNumberingAfterBreak="0">
+  <w:abstractNum w:abstractNumId="3">
     <w:nsid w:val="22F248F6"/>
     <w:multiLevelType w:val="multilevel"/>
     <w:tmpl w:val="B650CA82"/>
@@ -14163,7 +14300,7 @@
       </w:rPr>
     </w:lvl>
   </w:abstractNum>
-  <w:abstractNum w:abstractNumId="4" w15:restartNumberingAfterBreak="0">
+  <w:abstractNum w:abstractNumId="4">
     <w:nsid w:val="2C0B633E"/>
     <w:multiLevelType w:val="multilevel"/>
     <w:tmpl w:val="04DCB8D6"/>
@@ -14276,7 +14413,7 @@
       </w:rPr>
     </w:lvl>
   </w:abstractNum>
-  <w:abstractNum w:abstractNumId="5" w15:restartNumberingAfterBreak="0">
+  <w:abstractNum w:abstractNumId="5">
     <w:nsid w:val="3121026E"/>
     <w:multiLevelType w:val="multilevel"/>
     <w:tmpl w:val="CD5CC30A"/>
@@ -14407,7 +14544,7 @@
       </w:rPr>
     </w:lvl>
   </w:abstractNum>
-  <w:abstractNum w:abstractNumId="6" w15:restartNumberingAfterBreak="0">
+  <w:abstractNum w:abstractNumId="6">
     <w:nsid w:val="33AC09D5"/>
     <w:multiLevelType w:val="multilevel"/>
     <w:tmpl w:val="D0F4B0A4"/>
@@ -14520,7 +14657,7 @@
       </w:rPr>
     </w:lvl>
   </w:abstractNum>
-  <w:abstractNum w:abstractNumId="7" w15:restartNumberingAfterBreak="0">
+  <w:abstractNum w:abstractNumId="7">
     <w:nsid w:val="37E058AC"/>
     <w:multiLevelType w:val="multilevel"/>
     <w:tmpl w:val="26AC21FE"/>
@@ -14633,7 +14770,7 @@
       </w:rPr>
     </w:lvl>
   </w:abstractNum>
-  <w:abstractNum w:abstractNumId="8" w15:restartNumberingAfterBreak="0">
+  <w:abstractNum w:abstractNumId="8">
     <w:nsid w:val="7032756B"/>
     <w:multiLevelType w:val="multilevel"/>
     <w:tmpl w:val="ACE664DE"/>
@@ -14746,7 +14883,7 @@
       </w:rPr>
     </w:lvl>
   </w:abstractNum>
-  <w:abstractNum w:abstractNumId="9" w15:restartNumberingAfterBreak="0">
+  <w:abstractNum w:abstractNumId="9">
     <w:nsid w:val="7FC927B7"/>
     <w:multiLevelType w:val="multilevel"/>
     <w:tmpl w:val="A8EE5ED8"/>
@@ -14893,7 +15030,7 @@
 </file>
 
 <file path=word/styles.xml><?xml version="1.0" encoding="utf-8"?>
-<w:styles xmlns:mc="http://schemas.openxmlformats.org/markup-compatibility/2006" xmlns:r="http://schemas.openxmlformats.org/officeDocument/2006/relationships" xmlns:w="http://schemas.openxmlformats.org/wordprocessingml/2006/main" xmlns:w14="http://schemas.microsoft.com/office/word/2010/wordml" xmlns:w15="http://schemas.microsoft.com/office/word/2012/wordml" mc:Ignorable="w14 w15">
+<w:styles xmlns:mc="http://schemas.openxmlformats.org/markup-compatibility/2006" xmlns:r="http://schemas.openxmlformats.org/officeDocument/2006/relationships" xmlns:w="http://schemas.openxmlformats.org/wordprocessingml/2006/main" xmlns:w14="http://schemas.microsoft.com/office/word/2010/wordml" mc:Ignorable="w14">
   <w:docDefaults>
     <w:rPrDefault>
       <w:rPr>
@@ -14910,378 +15047,764 @@
       </w:pPr>
     </w:pPrDefault>
   </w:docDefaults>
-  <w:latentStyles w:defLockedState="0" w:defUIPriority="99" w:defSemiHidden="0" w:defUnhideWhenUsed="0" w:defQFormat="0" w:count="371">
-    <w:lsdException w:name="Normal" w:uiPriority="0" w:qFormat="1"/>
-    <w:lsdException w:name="heading 1" w:uiPriority="9" w:qFormat="1"/>
-    <w:lsdException w:name="heading 2" w:semiHidden="1" w:uiPriority="9" w:unhideWhenUsed="1" w:qFormat="1"/>
-    <w:lsdException w:name="heading 3" w:semiHidden="1" w:uiPriority="9" w:unhideWhenUsed="1" w:qFormat="1"/>
-    <w:lsdException w:name="heading 4" w:semiHidden="1" w:uiPriority="9" w:unhideWhenUsed="1" w:qFormat="1"/>
-    <w:lsdException w:name="heading 5" w:semiHidden="1" w:uiPriority="9" w:unhideWhenUsed="1" w:qFormat="1"/>
-    <w:lsdException w:name="heading 6" w:semiHidden="1" w:uiPriority="9" w:unhideWhenUsed="1" w:qFormat="1"/>
-    <w:lsdException w:name="heading 7" w:semiHidden="1" w:uiPriority="9" w:unhideWhenUsed="1" w:qFormat="1"/>
-    <w:lsdException w:name="heading 8" w:semiHidden="1" w:uiPriority="9" w:unhideWhenUsed="1" w:qFormat="1"/>
-    <w:lsdException w:name="heading 9" w:semiHidden="1" w:uiPriority="9" w:unhideWhenUsed="1" w:qFormat="1"/>
-    <w:lsdException w:name="index 1" w:semiHidden="1" w:unhideWhenUsed="1"/>
-    <w:lsdException w:name="index 2" w:semiHidden="1" w:unhideWhenUsed="1"/>
-    <w:lsdException w:name="index 3" w:semiHidden="1" w:unhideWhenUsed="1"/>
-    <w:lsdException w:name="index 4" w:semiHidden="1" w:unhideWhenUsed="1"/>
-    <w:lsdException w:name="index 5" w:semiHidden="1" w:unhideWhenUsed="1"/>
-    <w:lsdException w:name="index 6" w:semiHidden="1" w:unhideWhenUsed="1"/>
-    <w:lsdException w:name="index 7" w:semiHidden="1" w:unhideWhenUsed="1"/>
-    <w:lsdException w:name="index 8" w:semiHidden="1" w:unhideWhenUsed="1"/>
-    <w:lsdException w:name="index 9" w:semiHidden="1" w:unhideWhenUsed="1"/>
-    <w:lsdException w:name="toc 1" w:semiHidden="1" w:uiPriority="39" w:unhideWhenUsed="1"/>
-    <w:lsdException w:name="toc 2" w:semiHidden="1" w:uiPriority="39" w:unhideWhenUsed="1"/>
-    <w:lsdException w:name="toc 3" w:semiHidden="1" w:uiPriority="39" w:unhideWhenUsed="1"/>
-    <w:lsdException w:name="toc 4" w:semiHidden="1" w:uiPriority="39" w:unhideWhenUsed="1"/>
-    <w:lsdException w:name="toc 5" w:semiHidden="1" w:uiPriority="39" w:unhideWhenUsed="1"/>
-    <w:lsdException w:name="toc 6" w:semiHidden="1" w:uiPriority="39" w:unhideWhenUsed="1"/>
-    <w:lsdException w:name="toc 7" w:semiHidden="1" w:uiPriority="39" w:unhideWhenUsed="1"/>
-    <w:lsdException w:name="toc 8" w:semiHidden="1" w:uiPriority="39" w:unhideWhenUsed="1"/>
-    <w:lsdException w:name="toc 9" w:semiHidden="1" w:uiPriority="39" w:unhideWhenUsed="1"/>
-    <w:lsdException w:name="Normal Indent" w:semiHidden="1" w:unhideWhenUsed="1"/>
-    <w:lsdException w:name="footnote text" w:semiHidden="1" w:unhideWhenUsed="1"/>
-    <w:lsdException w:name="annotation text" w:semiHidden="1" w:unhideWhenUsed="1"/>
-    <w:lsdException w:name="header" w:semiHidden="1" w:unhideWhenUsed="1"/>
-    <w:lsdException w:name="footer" w:semiHidden="1" w:unhideWhenUsed="1"/>
-    <w:lsdException w:name="index heading" w:semiHidden="1" w:unhideWhenUsed="1"/>
-    <w:lsdException w:name="caption" w:semiHidden="1" w:uiPriority="35" w:unhideWhenUsed="1" w:qFormat="1"/>
-    <w:lsdException w:name="table of figures" w:semiHidden="1" w:unhideWhenUsed="1"/>
-    <w:lsdException w:name="envelope address" w:semiHidden="1" w:unhideWhenUsed="1"/>
-    <w:lsdException w:name="envelope return" w:semiHidden="1" w:unhideWhenUsed="1"/>
-    <w:lsdException w:name="footnote reference" w:semiHidden="1" w:unhideWhenUsed="1"/>
-    <w:lsdException w:name="annotation reference" w:semiHidden="1" w:unhideWhenUsed="1"/>
-    <w:lsdException w:name="line number" w:semiHidden="1" w:unhideWhenUsed="1"/>
-    <w:lsdException w:name="page number" w:semiHidden="1" w:unhideWhenUsed="1"/>
-    <w:lsdException w:name="endnote reference" w:semiHidden="1" w:unhideWhenUsed="1"/>
-    <w:lsdException w:name="endnote text" w:semiHidden="1" w:unhideWhenUsed="1"/>
-    <w:lsdException w:name="table of authorities" w:semiHidden="1" w:unhideWhenUsed="1"/>
-    <w:lsdException w:name="macro" w:semiHidden="1" w:unhideWhenUsed="1"/>
-    <w:lsdException w:name="toa heading" w:semiHidden="1" w:unhideWhenUsed="1"/>
-    <w:lsdException w:name="List" w:semiHidden="1" w:unhideWhenUsed="1"/>
-    <w:lsdException w:name="List Bullet" w:semiHidden="1" w:unhideWhenUsed="1"/>
-    <w:lsdException w:name="List Number" w:semiHidden="1" w:unhideWhenUsed="1"/>
-    <w:lsdException w:name="List 2" w:semiHidden="1" w:unhideWhenUsed="1"/>
-    <w:lsdException w:name="List 3" w:semiHidden="1" w:unhideWhenUsed="1"/>
-    <w:lsdException w:name="List 4" w:semiHidden="1" w:unhideWhenUsed="1"/>
-    <w:lsdException w:name="List 5" w:semiHidden="1" w:unhideWhenUsed="1"/>
-    <w:lsdException w:name="List Bullet 2" w:semiHidden="1" w:unhideWhenUsed="1"/>
-    <w:lsdException w:name="List Bullet 3" w:semiHidden="1" w:unhideWhenUsed="1"/>
-    <w:lsdException w:name="List Bullet 4" w:semiHidden="1" w:unhideWhenUsed="1"/>
-    <w:lsdException w:name="List Bullet 5" w:semiHidden="1" w:unhideWhenUsed="1"/>
-    <w:lsdException w:name="List Number 2" w:semiHidden="1" w:unhideWhenUsed="1"/>
-    <w:lsdException w:name="List Number 3" w:semiHidden="1" w:unhideWhenUsed="1"/>
-    <w:lsdException w:name="List Number 4" w:semiHidden="1" w:unhideWhenUsed="1"/>
-    <w:lsdException w:name="List Number 5" w:semiHidden="1" w:unhideWhenUsed="1"/>
-    <w:lsdException w:name="Title" w:uiPriority="10" w:qFormat="1"/>
-    <w:lsdException w:name="Closing" w:semiHidden="1" w:unhideWhenUsed="1"/>
-    <w:lsdException w:name="Signature" w:semiHidden="1" w:unhideWhenUsed="1"/>
-    <w:lsdException w:name="Default Paragraph Font" w:semiHidden="1" w:uiPriority="1" w:unhideWhenUsed="1"/>
-    <w:lsdException w:name="Body Text" w:semiHidden="1" w:unhideWhenUsed="1"/>
-    <w:lsdException w:name="Body Text Indent" w:semiHidden="1" w:unhideWhenUsed="1"/>
-    <w:lsdException w:name="List Continue" w:semiHidden="1" w:unhideWhenUsed="1"/>
-    <w:lsdException w:name="List Continue 2" w:semiHidden="1" w:unhideWhenUsed="1"/>
-    <w:lsdException w:name="List Continue 3" w:semiHidden="1" w:unhideWhenUsed="1"/>
-    <w:lsdException w:name="List Continue 4" w:semiHidden="1" w:unhideWhenUsed="1"/>
-    <w:lsdException w:name="List Continue 5" w:semiHidden="1" w:unhideWhenUsed="1"/>
-    <w:lsdException w:name="Message Header" w:semiHidden="1" w:unhideWhenUsed="1"/>
-    <w:lsdException w:name="Subtitle" w:uiPriority="11" w:qFormat="1"/>
-    <w:lsdException w:name="Salutation" w:semiHidden="1" w:unhideWhenUsed="1"/>
-    <w:lsdException w:name="Date" w:semiHidden="1" w:unhideWhenUsed="1"/>
-    <w:lsdException w:name="Body Text First Indent" w:semiHidden="1" w:unhideWhenUsed="1"/>
-    <w:lsdException w:name="Body Text First Indent 2" w:semiHidden="1" w:unhideWhenUsed="1"/>
-    <w:lsdException w:name="Note Heading" w:semiHidden="1" w:unhideWhenUsed="1"/>
-    <w:lsdException w:name="Body Text 2" w:semiHidden="1" w:unhideWhenUsed="1"/>
-    <w:lsdException w:name="Body Text 3" w:semiHidden="1" w:unhideWhenUsed="1"/>
-    <w:lsdException w:name="Body Text Indent 2" w:semiHidden="1" w:unhideWhenUsed="1"/>
-    <w:lsdException w:name="Body Text Indent 3" w:semiHidden="1" w:unhideWhenUsed="1"/>
-    <w:lsdException w:name="Block Text" w:semiHidden="1" w:unhideWhenUsed="1"/>
-    <w:lsdException w:name="Hyperlink" w:semiHidden="1" w:unhideWhenUsed="1"/>
-    <w:lsdException w:name="FollowedHyperlink" w:semiHidden="1" w:unhideWhenUsed="1"/>
-    <w:lsdException w:name="Strong" w:uiPriority="22" w:qFormat="1"/>
-    <w:lsdException w:name="Emphasis" w:uiPriority="20" w:qFormat="1"/>
-    <w:lsdException w:name="Document Map" w:semiHidden="1" w:unhideWhenUsed="1"/>
-    <w:lsdException w:name="Plain Text" w:semiHidden="1" w:unhideWhenUsed="1"/>
-    <w:lsdException w:name="E-mail Signature" w:semiHidden="1" w:unhideWhenUsed="1"/>
-    <w:lsdException w:name="HTML Top of Form" w:semiHidden="1" w:unhideWhenUsed="1"/>
-    <w:lsdException w:name="HTML Bottom of Form" w:semiHidden="1" w:unhideWhenUsed="1"/>
-    <w:lsdException w:name="Normal (Web)" w:semiHidden="1" w:unhideWhenUsed="1"/>
-    <w:lsdException w:name="HTML Acronym" w:semiHidden="1" w:unhideWhenUsed="1"/>
-    <w:lsdException w:name="HTML Address" w:semiHidden="1" w:unhideWhenUsed="1"/>
-    <w:lsdException w:name="HTML Cite" w:semiHidden="1" w:unhideWhenUsed="1"/>
-    <w:lsdException w:name="HTML Code" w:semiHidden="1" w:unhideWhenUsed="1"/>
-    <w:lsdException w:name="HTML Definition" w:semiHidden="1" w:unhideWhenUsed="1"/>
-    <w:lsdException w:name="HTML Keyboard" w:semiHidden="1" w:unhideWhenUsed="1"/>
-    <w:lsdException w:name="HTML Preformatted" w:semiHidden="1" w:unhideWhenUsed="1"/>
-    <w:lsdException w:name="HTML Sample" w:semiHidden="1" w:unhideWhenUsed="1"/>
-    <w:lsdException w:name="HTML Typewriter" w:semiHidden="1" w:unhideWhenUsed="1"/>
-    <w:lsdException w:name="HTML Variable" w:semiHidden="1" w:unhideWhenUsed="1"/>
-    <w:lsdException w:name="Normal Table" w:semiHidden="1" w:unhideWhenUsed="1"/>
-    <w:lsdException w:name="annotation subject" w:semiHidden="1" w:unhideWhenUsed="1"/>
-    <w:lsdException w:name="No List" w:semiHidden="1" w:unhideWhenUsed="1"/>
-    <w:lsdException w:name="Outline List 1" w:semiHidden="1" w:unhideWhenUsed="1"/>
-    <w:lsdException w:name="Outline List 2" w:semiHidden="1" w:unhideWhenUsed="1"/>
-    <w:lsdException w:name="Outline List 3" w:semiHidden="1" w:unhideWhenUsed="1"/>
-    <w:lsdException w:name="Table Simple 1" w:semiHidden="1" w:unhideWhenUsed="1"/>
-    <w:lsdException w:name="Table Simple 2" w:semiHidden="1" w:unhideWhenUsed="1"/>
-    <w:lsdException w:name="Table Simple 3" w:semiHidden="1" w:unhideWhenUsed="1"/>
-    <w:lsdException w:name="Table Classic 1" w:semiHidden="1" w:unhideWhenUsed="1"/>
-    <w:lsdException w:name="Table Classic 2" w:semiHidden="1" w:unhideWhenUsed="1"/>
-    <w:lsdException w:name="Table Classic 3" w:semiHidden="1" w:unhideWhenUsed="1"/>
-    <w:lsdException w:name="Table Classic 4" w:semiHidden="1" w:unhideWhenUsed="1"/>
-    <w:lsdException w:name="Table Colorful 1" w:semiHidden="1" w:unhideWhenUsed="1"/>
-    <w:lsdException w:name="Table Colorful 2" w:semiHidden="1" w:unhideWhenUsed="1"/>
-    <w:lsdException w:name="Table Colorful 3" w:semiHidden="1" w:unhideWhenUsed="1"/>
-    <w:lsdException w:name="Table Columns 1" w:semiHidden="1" w:unhideWhenUsed="1"/>
-    <w:lsdException w:name="Table Columns 2" w:semiHidden="1" w:unhideWhenUsed="1"/>
-    <w:lsdException w:name="Table Columns 3" w:semiHidden="1" w:unhideWhenUsed="1"/>
-    <w:lsdException w:name="Table Columns 4" w:semiHidden="1" w:unhideWhenUsed="1"/>
-    <w:lsdException w:name="Table Columns 5" w:semiHidden="1" w:unhideWhenUsed="1"/>
-    <w:lsdException w:name="Table Grid 1" w:semiHidden="1" w:unhideWhenUsed="1"/>
-    <w:lsdException w:name="Table Grid 2" w:semiHidden="1" w:unhideWhenUsed="1"/>
-    <w:lsdException w:name="Table Grid 3" w:semiHidden="1" w:unhideWhenUsed="1"/>
-    <w:lsdException w:name="Table Grid 4" w:semiHidden="1" w:unhideWhenUsed="1"/>
-    <w:lsdException w:name="Table Grid 5" w:semiHidden="1" w:unhideWhenUsed="1"/>
-    <w:lsdException w:name="Table Grid 6" w:semiHidden="1" w:unhideWhenUsed="1"/>
-    <w:lsdException w:name="Table Grid 7" w:semiHidden="1" w:unhideWhenUsed="1"/>
-    <w:lsdException w:name="Table Grid 8" w:semiHidden="1" w:unhideWhenUsed="1"/>
-    <w:lsdException w:name="Table List 1" w:semiHidden="1" w:unhideWhenUsed="1"/>
-    <w:lsdException w:name="Table List 2" w:semiHidden="1" w:unhideWhenUsed="1"/>
-    <w:lsdException w:name="Table List 3" w:semiHidden="1" w:unhideWhenUsed="1"/>
-    <w:lsdException w:name="Table List 4" w:semiHidden="1" w:unhideWhenUsed="1"/>
-    <w:lsdException w:name="Table List 5" w:semiHidden="1" w:unhideWhenUsed="1"/>
-    <w:lsdException w:name="Table List 6" w:semiHidden="1" w:unhideWhenUsed="1"/>
-    <w:lsdException w:name="Table List 7" w:semiHidden="1" w:unhideWhenUsed="1"/>
-    <w:lsdException w:name="Table List 8" w:semiHidden="1" w:unhideWhenUsed="1"/>
-    <w:lsdException w:name="Table 3D effects 1" w:semiHidden="1" w:unhideWhenUsed="1"/>
-    <w:lsdException w:name="Table 3D effects 2" w:semiHidden="1" w:unhideWhenUsed="1"/>
-    <w:lsdException w:name="Table 3D effects 3" w:semiHidden="1" w:unhideWhenUsed="1"/>
-    <w:lsdException w:name="Table Contemporary" w:semiHidden="1" w:unhideWhenUsed="1"/>
-    <w:lsdException w:name="Table Elegant" w:semiHidden="1" w:unhideWhenUsed="1"/>
-    <w:lsdException w:name="Table Professional" w:semiHidden="1" w:unhideWhenUsed="1"/>
-    <w:lsdException w:name="Table Subtle 1" w:semiHidden="1" w:unhideWhenUsed="1"/>
-    <w:lsdException w:name="Table Subtle 2" w:semiHidden="1" w:unhideWhenUsed="1"/>
-    <w:lsdException w:name="Table Web 1" w:semiHidden="1" w:unhideWhenUsed="1"/>
-    <w:lsdException w:name="Table Web 2" w:semiHidden="1" w:unhideWhenUsed="1"/>
-    <w:lsdException w:name="Table Web 3" w:semiHidden="1" w:unhideWhenUsed="1"/>
-    <w:lsdException w:name="Balloon Text" w:semiHidden="1" w:unhideWhenUsed="1"/>
-    <w:lsdException w:name="Table Grid" w:uiPriority="39"/>
-    <w:lsdException w:name="Table Theme" w:semiHidden="1" w:unhideWhenUsed="1"/>
-    <w:lsdException w:name="Placeholder Text" w:semiHidden="1"/>
-    <w:lsdException w:name="No Spacing" w:uiPriority="1" w:qFormat="1"/>
-    <w:lsdException w:name="Light Shading" w:uiPriority="60"/>
-    <w:lsdException w:name="Light List" w:uiPriority="61"/>
-    <w:lsdException w:name="Light Grid" w:uiPriority="62"/>
-    <w:lsdException w:name="Medium Shading 1" w:uiPriority="63"/>
-    <w:lsdException w:name="Medium Shading 2" w:uiPriority="64"/>
-    <w:lsdException w:name="Medium List 1" w:uiPriority="65"/>
-    <w:lsdException w:name="Medium List 2" w:uiPriority="66"/>
-    <w:lsdException w:name="Medium Grid 1" w:uiPriority="67"/>
-    <w:lsdException w:name="Medium Grid 2" w:uiPriority="68"/>
-    <w:lsdException w:name="Medium Grid 3" w:uiPriority="69"/>
-    <w:lsdException w:name="Dark List" w:uiPriority="70"/>
-    <w:lsdException w:name="Colorful Shading" w:uiPriority="71"/>
-    <w:lsdException w:name="Colorful List" w:uiPriority="72"/>
-    <w:lsdException w:name="Colorful Grid" w:uiPriority="73"/>
-    <w:lsdException w:name="Light Shading Accent 1" w:uiPriority="60"/>
-    <w:lsdException w:name="Light List Accent 1" w:uiPriority="61"/>
-    <w:lsdException w:name="Light Grid Accent 1" w:uiPriority="62"/>
-    <w:lsdException w:name="Medium Shading 1 Accent 1" w:uiPriority="63"/>
-    <w:lsdException w:name="Medium Shading 2 Accent 1" w:uiPriority="64"/>
-    <w:lsdException w:name="Medium List 1 Accent 1" w:uiPriority="65"/>
-    <w:lsdException w:name="Revision" w:semiHidden="1"/>
-    <w:lsdException w:name="List Paragraph" w:uiPriority="34" w:qFormat="1"/>
-    <w:lsdException w:name="Quote" w:uiPriority="29" w:qFormat="1"/>
-    <w:lsdException w:name="Intense Quote" w:uiPriority="30" w:qFormat="1"/>
-    <w:lsdException w:name="Medium List 2 Accent 1" w:uiPriority="66"/>
-    <w:lsdException w:name="Medium Grid 1 Accent 1" w:uiPriority="67"/>
-    <w:lsdException w:name="Medium Grid 2 Accent 1" w:uiPriority="68"/>
-    <w:lsdException w:name="Medium Grid 3 Accent 1" w:uiPriority="69"/>
-    <w:lsdException w:name="Dark List Accent 1" w:uiPriority="70"/>
-    <w:lsdException w:name="Colorful Shading Accent 1" w:uiPriority="71"/>
-    <w:lsdException w:name="Colorful List Accent 1" w:uiPriority="72"/>
-    <w:lsdException w:name="Colorful Grid Accent 1" w:uiPriority="73"/>
-    <w:lsdException w:name="Light Shading Accent 2" w:uiPriority="60"/>
-    <w:lsdException w:name="Light List Accent 2" w:uiPriority="61"/>
-    <w:lsdException w:name="Light Grid Accent 2" w:uiPriority="62"/>
-    <w:lsdException w:name="Medium Shading 1 Accent 2" w:uiPriority="63"/>
-    <w:lsdException w:name="Medium Shading 2 Accent 2" w:uiPriority="64"/>
-    <w:lsdException w:name="Medium List 1 Accent 2" w:uiPriority="65"/>
-    <w:lsdException w:name="Medium List 2 Accent 2" w:uiPriority="66"/>
-    <w:lsdException w:name="Medium Grid 1 Accent 2" w:uiPriority="67"/>
-    <w:lsdException w:name="Medium Grid 2 Accent 2" w:uiPriority="68"/>
-    <w:lsdException w:name="Medium Grid 3 Accent 2" w:uiPriority="69"/>
-    <w:lsdException w:name="Dark List Accent 2" w:uiPriority="70"/>
-    <w:lsdException w:name="Colorful Shading Accent 2" w:uiPriority="71"/>
-    <w:lsdException w:name="Colorful List Accent 2" w:uiPriority="72"/>
-    <w:lsdException w:name="Colorful Grid Accent 2" w:uiPriority="73"/>
-    <w:lsdException w:name="Light Shading Accent 3" w:uiPriority="60"/>
-    <w:lsdException w:name="Light List Accent 3" w:uiPriority="61"/>
-    <w:lsdException w:name="Light Grid Accent 3" w:uiPriority="62"/>
-    <w:lsdException w:name="Medium Shading 1 Accent 3" w:uiPriority="63"/>
-    <w:lsdException w:name="Medium Shading 2 Accent 3" w:uiPriority="64"/>
-    <w:lsdException w:name="Medium List 1 Accent 3" w:uiPriority="65"/>
-    <w:lsdException w:name="Medium List 2 Accent 3" w:uiPriority="66"/>
-    <w:lsdException w:name="Medium Grid 1 Accent 3" w:uiPriority="67"/>
-    <w:lsdException w:name="Medium Grid 2 Accent 3" w:uiPriority="68"/>
-    <w:lsdException w:name="Medium Grid 3 Accent 3" w:uiPriority="69"/>
-    <w:lsdException w:name="Dark List Accent 3" w:uiPriority="70"/>
-    <w:lsdException w:name="Colorful Shading Accent 3" w:uiPriority="71"/>
-    <w:lsdException w:name="Colorful List Accent 3" w:uiPriority="72"/>
-    <w:lsdException w:name="Colorful Grid Accent 3" w:uiPriority="73"/>
-    <w:lsdException w:name="Light Shading Accent 4" w:uiPriority="60"/>
-    <w:lsdException w:name="Light List Accent 4" w:uiPriority="61"/>
-    <w:lsdException w:name="Light Grid Accent 4" w:uiPriority="62"/>
-    <w:lsdException w:name="Medium Shading 1 Accent 4" w:uiPriority="63"/>
-    <w:lsdException w:name="Medium Shading 2 Accent 4" w:uiPriority="64"/>
-    <w:lsdException w:name="Medium List 1 Accent 4" w:uiPriority="65"/>
-    <w:lsdException w:name="Medium List 2 Accent 4" w:uiPriority="66"/>
-    <w:lsdException w:name="Medium Grid 1 Accent 4" w:uiPriority="67"/>
-    <w:lsdException w:name="Medium Grid 2 Accent 4" w:uiPriority="68"/>
-    <w:lsdException w:name="Medium Grid 3 Accent 4" w:uiPriority="69"/>
-    <w:lsdException w:name="Dark List Accent 4" w:uiPriority="70"/>
-    <w:lsdException w:name="Colorful Shading Accent 4" w:uiPriority="71"/>
-    <w:lsdException w:name="Colorful List Accent 4" w:uiPriority="72"/>
-    <w:lsdException w:name="Colorful Grid Accent 4" w:uiPriority="73"/>
-    <w:lsdException w:name="Light Shading Accent 5" w:uiPriority="60"/>
-    <w:lsdException w:name="Light List Accent 5" w:uiPriority="61"/>
-    <w:lsdException w:name="Light Grid Accent 5" w:uiPriority="62"/>
-    <w:lsdException w:name="Medium Shading 1 Accent 5" w:uiPriority="63"/>
-    <w:lsdException w:name="Medium Shading 2 Accent 5" w:uiPriority="64"/>
-    <w:lsdException w:name="Medium List 1 Accent 5" w:uiPriority="65"/>
-    <w:lsdException w:name="Medium List 2 Accent 5" w:uiPriority="66"/>
-    <w:lsdException w:name="Medium Grid 1 Accent 5" w:uiPriority="67"/>
-    <w:lsdException w:name="Medium Grid 2 Accent 5" w:uiPriority="68"/>
-    <w:lsdException w:name="Medium Grid 3 Accent 5" w:uiPriority="69"/>
-    <w:lsdException w:name="Dark List Accent 5" w:uiPriority="70"/>
-    <w:lsdException w:name="Colorful Shading Accent 5" w:uiPriority="71"/>
-    <w:lsdException w:name="Colorful List Accent 5" w:uiPriority="72"/>
-    <w:lsdException w:name="Colorful Grid Accent 5" w:uiPriority="73"/>
-    <w:lsdException w:name="Light Shading Accent 6" w:uiPriority="60"/>
-    <w:lsdException w:name="Light List Accent 6" w:uiPriority="61"/>
-    <w:lsdException w:name="Light Grid Accent 6" w:uiPriority="62"/>
-    <w:lsdException w:name="Medium Shading 1 Accent 6" w:uiPriority="63"/>
-    <w:lsdException w:name="Medium Shading 2 Accent 6" w:uiPriority="64"/>
-    <w:lsdException w:name="Medium List 1 Accent 6" w:uiPriority="65"/>
-    <w:lsdException w:name="Medium List 2 Accent 6" w:uiPriority="66"/>
-    <w:lsdException w:name="Medium Grid 1 Accent 6" w:uiPriority="67"/>
-    <w:lsdException w:name="Medium Grid 2 Accent 6" w:uiPriority="68"/>
-    <w:lsdException w:name="Medium Grid 3 Accent 6" w:uiPriority="69"/>
-    <w:lsdException w:name="Dark List Accent 6" w:uiPriority="70"/>
-    <w:lsdException w:name="Colorful Shading Accent 6" w:uiPriority="71"/>
-    <w:lsdException w:name="Colorful List Accent 6" w:uiPriority="72"/>
-    <w:lsdException w:name="Colorful Grid Accent 6" w:uiPriority="73"/>
-    <w:lsdException w:name="Subtle Emphasis" w:uiPriority="19" w:qFormat="1"/>
-    <w:lsdException w:name="Intense Emphasis" w:uiPriority="21" w:qFormat="1"/>
-    <w:lsdException w:name="Subtle Reference" w:uiPriority="31" w:qFormat="1"/>
-    <w:lsdException w:name="Intense Reference" w:uiPriority="32" w:qFormat="1"/>
-    <w:lsdException w:name="Book Title" w:uiPriority="33" w:qFormat="1"/>
-    <w:lsdException w:name="Bibliography" w:semiHidden="1" w:uiPriority="37" w:unhideWhenUsed="1"/>
-    <w:lsdException w:name="TOC Heading" w:semiHidden="1" w:uiPriority="39" w:unhideWhenUsed="1" w:qFormat="1"/>
-    <w:lsdException w:name="Plain Table 1" w:uiPriority="41"/>
-    <w:lsdException w:name="Plain Table 2" w:uiPriority="42"/>
-    <w:lsdException w:name="Plain Table 3" w:uiPriority="43"/>
-    <w:lsdException w:name="Plain Table 4" w:uiPriority="44"/>
-    <w:lsdException w:name="Plain Table 5" w:uiPriority="45"/>
-    <w:lsdException w:name="Grid Table Light" w:uiPriority="40"/>
-    <w:lsdException w:name="Grid Table 1 Light" w:uiPriority="46"/>
-    <w:lsdException w:name="Grid Table 2" w:uiPriority="47"/>
-    <w:lsdException w:name="Grid Table 3" w:uiPriority="48"/>
-    <w:lsdException w:name="Grid Table 4" w:uiPriority="49"/>
-    <w:lsdException w:name="Grid Table 5 Dark" w:uiPriority="50"/>
-    <w:lsdException w:name="Grid Table 6 Colorful" w:uiPriority="51"/>
-    <w:lsdException w:name="Grid Table 7 Colorful" w:uiPriority="52"/>
-    <w:lsdException w:name="Grid Table 1 Light Accent 1" w:uiPriority="46"/>
-    <w:lsdException w:name="Grid Table 2 Accent 1" w:uiPriority="47"/>
-    <w:lsdException w:name="Grid Table 3 Accent 1" w:uiPriority="48"/>
-    <w:lsdException w:name="Grid Table 4 Accent 1" w:uiPriority="49"/>
-    <w:lsdException w:name="Grid Table 5 Dark Accent 1" w:uiPriority="50"/>
-    <w:lsdException w:name="Grid Table 6 Colorful Accent 1" w:uiPriority="51"/>
-    <w:lsdException w:name="Grid Table 7 Colorful Accent 1" w:uiPriority="52"/>
-    <w:lsdException w:name="Grid Table 1 Light Accent 2" w:uiPriority="46"/>
-    <w:lsdException w:name="Grid Table 2 Accent 2" w:uiPriority="47"/>
-    <w:lsdException w:name="Grid Table 3 Accent 2" w:uiPriority="48"/>
-    <w:lsdException w:name="Grid Table 4 Accent 2" w:uiPriority="49"/>
-    <w:lsdException w:name="Grid Table 5 Dark Accent 2" w:uiPriority="50"/>
-    <w:lsdException w:name="Grid Table 6 Colorful Accent 2" w:uiPriority="51"/>
-    <w:lsdException w:name="Grid Table 7 Colorful Accent 2" w:uiPriority="52"/>
-    <w:lsdException w:name="Grid Table 1 Light Accent 3" w:uiPriority="46"/>
-    <w:lsdException w:name="Grid Table 2 Accent 3" w:uiPriority="47"/>
-    <w:lsdException w:name="Grid Table 3 Accent 3" w:uiPriority="48"/>
-    <w:lsdException w:name="Grid Table 4 Accent 3" w:uiPriority="49"/>
-    <w:lsdException w:name="Grid Table 5 Dark Accent 3" w:uiPriority="50"/>
-    <w:lsdException w:name="Grid Table 6 Colorful Accent 3" w:uiPriority="51"/>
-    <w:lsdException w:name="Grid Table 7 Colorful Accent 3" w:uiPriority="52"/>
-    <w:lsdException w:name="Grid Table 1 Light Accent 4" w:uiPriority="46"/>
-    <w:lsdException w:name="Grid Table 2 Accent 4" w:uiPriority="47"/>
-    <w:lsdException w:name="Grid Table 3 Accent 4" w:uiPriority="48"/>
-    <w:lsdException w:name="Grid Table 4 Accent 4" w:uiPriority="49"/>
-    <w:lsdException w:name="Grid Table 5 Dark Accent 4" w:uiPriority="50"/>
-    <w:lsdException w:name="Grid Table 6 Colorful Accent 4" w:uiPriority="51"/>
-    <w:lsdException w:name="Grid Table 7 Colorful Accent 4" w:uiPriority="52"/>
-    <w:lsdException w:name="Grid Table 1 Light Accent 5" w:uiPriority="46"/>
-    <w:lsdException w:name="Grid Table 2 Accent 5" w:uiPriority="47"/>
-    <w:lsdException w:name="Grid Table 3 Accent 5" w:uiPriority="48"/>
-    <w:lsdException w:name="Grid Table 4 Accent 5" w:uiPriority="49"/>
-    <w:lsdException w:name="Grid Table 5 Dark Accent 5" w:uiPriority="50"/>
-    <w:lsdException w:name="Grid Table 6 Colorful Accent 5" w:uiPriority="51"/>
-    <w:lsdException w:name="Grid Table 7 Colorful Accent 5" w:uiPriority="52"/>
-    <w:lsdException w:name="Grid Table 1 Light Accent 6" w:uiPriority="46"/>
-    <w:lsdException w:name="Grid Table 2 Accent 6" w:uiPriority="47"/>
-    <w:lsdException w:name="Grid Table 3 Accent 6" w:uiPriority="48"/>
-    <w:lsdException w:name="Grid Table 4 Accent 6" w:uiPriority="49"/>
-    <w:lsdException w:name="Grid Table 5 Dark Accent 6" w:uiPriority="50"/>
-    <w:lsdException w:name="Grid Table 6 Colorful Accent 6" w:uiPriority="51"/>
-    <w:lsdException w:name="Grid Table 7 Colorful Accent 6" w:uiPriority="52"/>
-    <w:lsdException w:name="List Table 1 Light" w:uiPriority="46"/>
-    <w:lsdException w:name="List Table 2" w:uiPriority="47"/>
-    <w:lsdException w:name="List Table 3" w:uiPriority="48"/>
-    <w:lsdException w:name="List Table 4" w:uiPriority="49"/>
-    <w:lsdException w:name="List Table 5 Dark" w:uiPriority="50"/>
-    <w:lsdException w:name="List Table 6 Colorful" w:uiPriority="51"/>
-    <w:lsdException w:name="List Table 7 Colorful" w:uiPriority="52"/>
-    <w:lsdException w:name="List Table 1 Light Accent 1" w:uiPriority="46"/>
-    <w:lsdException w:name="List Table 2 Accent 1" w:uiPriority="47"/>
-    <w:lsdException w:name="List Table 3 Accent 1" w:uiPriority="48"/>
-    <w:lsdException w:name="List Table 4 Accent 1" w:uiPriority="49"/>
-    <w:lsdException w:name="List Table 5 Dark Accent 1" w:uiPriority="50"/>
-    <w:lsdException w:name="List Table 6 Colorful Accent 1" w:uiPriority="51"/>
-    <w:lsdException w:name="List Table 7 Colorful Accent 1" w:uiPriority="52"/>
-    <w:lsdException w:name="List Table 1 Light Accent 2" w:uiPriority="46"/>
-    <w:lsdException w:name="List Table 2 Accent 2" w:uiPriority="47"/>
-    <w:lsdException w:name="List Table 3 Accent 2" w:uiPriority="48"/>
-    <w:lsdException w:name="List Table 4 Accent 2" w:uiPriority="49"/>
-    <w:lsdException w:name="List Table 5 Dark Accent 2" w:uiPriority="50"/>
-    <w:lsdException w:name="List Table 6 Colorful Accent 2" w:uiPriority="51"/>
-    <w:lsdException w:name="List Table 7 Colorful Accent 2" w:uiPriority="52"/>
-    <w:lsdException w:name="List Table 1 Light Accent 3" w:uiPriority="46"/>
-    <w:lsdException w:name="List Table 2 Accent 3" w:uiPriority="47"/>
-    <w:lsdException w:name="List Table 3 Accent 3" w:uiPriority="48"/>
-    <w:lsdException w:name="List Table 4 Accent 3" w:uiPriority="49"/>
-    <w:lsdException w:name="List Table 5 Dark Accent 3" w:uiPriority="50"/>
-    <w:lsdException w:name="List Table 6 Colorful Accent 3" w:uiPriority="51"/>
-    <w:lsdException w:name="List Table 7 Colorful Accent 3" w:uiPriority="52"/>
-    <w:lsdException w:name="List Table 1 Light Accent 4" w:uiPriority="46"/>
-    <w:lsdException w:name="List Table 2 Accent 4" w:uiPriority="47"/>
-    <w:lsdException w:name="List Table 3 Accent 4" w:uiPriority="48"/>
-    <w:lsdException w:name="List Table 4 Accent 4" w:uiPriority="49"/>
-    <w:lsdException w:name="List Table 5 Dark Accent 4" w:uiPriority="50"/>
-    <w:lsdException w:name="List Table 6 Colorful Accent 4" w:uiPriority="51"/>
-    <w:lsdException w:name="List Table 7 Colorful Accent 4" w:uiPriority="52"/>
-    <w:lsdException w:name="List Table 1 Light Accent 5" w:uiPriority="46"/>
-    <w:lsdException w:name="List Table 2 Accent 5" w:uiPriority="47"/>
-    <w:lsdException w:name="List Table 3 Accent 5" w:uiPriority="48"/>
-    <w:lsdException w:name="List Table 4 Accent 5" w:uiPriority="49"/>
-    <w:lsdException w:name="List Table 5 Dark Accent 5" w:uiPriority="50"/>
-    <w:lsdException w:name="List Table 6 Colorful Accent 5" w:uiPriority="51"/>
-    <w:lsdException w:name="List Table 7 Colorful Accent 5" w:uiPriority="52"/>
-    <w:lsdException w:name="List Table 1 Light Accent 6" w:uiPriority="46"/>
-    <w:lsdException w:name="List Table 2 Accent 6" w:uiPriority="47"/>
-    <w:lsdException w:name="List Table 3 Accent 6" w:uiPriority="48"/>
-    <w:lsdException w:name="List Table 4 Accent 6" w:uiPriority="49"/>
-    <w:lsdException w:name="List Table 5 Dark Accent 6" w:uiPriority="50"/>
-    <w:lsdException w:name="List Table 6 Colorful Accent 6" w:uiPriority="51"/>
-    <w:lsdException w:name="List Table 7 Colorful Accent 6" w:uiPriority="52"/>
+  <w:latentStyles w:defLockedState="0" w:defUIPriority="99" w:defSemiHidden="1" w:defUnhideWhenUsed="1" w:defQFormat="0" w:count="267">
+    <w:lsdException w:name="Normal" w:semiHidden="0" w:uiPriority="0" w:unhideWhenUsed="0" w:qFormat="1"/>
+    <w:lsdException w:name="heading 1" w:semiHidden="0" w:uiPriority="9" w:unhideWhenUsed="0" w:qFormat="1"/>
+    <w:lsdException w:name="heading 2" w:uiPriority="9" w:qFormat="1"/>
+    <w:lsdException w:name="heading 3" w:uiPriority="9" w:qFormat="1"/>
+    <w:lsdException w:name="heading 4" w:uiPriority="9" w:qFormat="1"/>
+    <w:lsdException w:name="heading 5" w:uiPriority="9" w:qFormat="1"/>
+    <w:lsdException w:name="heading 6" w:uiPriority="9" w:qFormat="1"/>
+    <w:lsdException w:name="heading 7" w:uiPriority="9" w:qFormat="1"/>
+    <w:lsdException w:name="heading 8" w:uiPriority="9" w:qFormat="1"/>
+    <w:lsdException w:name="heading 9" w:uiPriority="9" w:qFormat="1"/>
+    <w:lsdException w:name="toc 1" w:uiPriority="39"/>
+    <w:lsdException w:name="toc 2" w:uiPriority="39"/>
+    <w:lsdException w:name="toc 3" w:uiPriority="39"/>
+    <w:lsdException w:name="toc 4" w:uiPriority="39"/>
+    <w:lsdException w:name="toc 5" w:uiPriority="39"/>
+    <w:lsdException w:name="toc 6" w:uiPriority="39"/>
+    <w:lsdException w:name="toc 7" w:uiPriority="39"/>
+    <w:lsdException w:name="toc 8" w:uiPriority="39"/>
+    <w:lsdException w:name="toc 9" w:uiPriority="39"/>
+    <w:lsdException w:name="caption" w:uiPriority="35" w:qFormat="1"/>
+    <w:lsdException w:name="Title" w:semiHidden="0" w:uiPriority="10" w:unhideWhenUsed="0" w:qFormat="1"/>
+    <w:lsdException w:name="Default Paragraph Font" w:uiPriority="1"/>
+    <w:lsdException w:name="Subtitle" w:semiHidden="0" w:uiPriority="11" w:unhideWhenUsed="0" w:qFormat="1"/>
+    <w:lsdException w:name="Strong" w:semiHidden="0" w:uiPriority="22" w:unhideWhenUsed="0" w:qFormat="1"/>
+    <w:lsdException w:name="Emphasis" w:semiHidden="0" w:uiPriority="20" w:unhideWhenUsed="0" w:qFormat="1"/>
+    <w:lsdException w:name="Table Grid" w:semiHidden="0" w:uiPriority="39" w:unhideWhenUsed="0"/>
+    <w:lsdException w:name="Placeholder Text" w:unhideWhenUsed="0"/>
+    <w:lsdException w:name="No Spacing" w:semiHidden="0" w:uiPriority="1" w:unhideWhenUsed="0" w:qFormat="1"/>
+    <w:lsdException w:name="Light Shading" w:semiHidden="0" w:uiPriority="60" w:unhideWhenUsed="0"/>
+    <w:lsdException w:name="Light List" w:semiHidden="0" w:uiPriority="61" w:unhideWhenUsed="0"/>
+    <w:lsdException w:name="Light Grid" w:semiHidden="0" w:uiPriority="62" w:unhideWhenUsed="0"/>
+    <w:lsdException w:name="Medium Shading 1" w:semiHidden="0" w:uiPriority="63" w:unhideWhenUsed="0"/>
+    <w:lsdException w:name="Medium Shading 2" w:semiHidden="0" w:uiPriority="64" w:unhideWhenUsed="0"/>
+    <w:lsdException w:name="Medium List 1" w:semiHidden="0" w:uiPriority="65" w:unhideWhenUsed="0"/>
+    <w:lsdException w:name="Medium List 2" w:semiHidden="0" w:uiPriority="66" w:unhideWhenUsed="0"/>
+    <w:lsdException w:name="Medium Grid 1" w:semiHidden="0" w:uiPriority="67" w:unhideWhenUsed="0"/>
+    <w:lsdException w:name="Medium Grid 2" w:semiHidden="0" w:uiPriority="68" w:unhideWhenUsed="0"/>
+    <w:lsdException w:name="Medium Grid 3" w:semiHidden="0" w:uiPriority="69" w:unhideWhenUsed="0"/>
+    <w:lsdException w:name="Dark List" w:semiHidden="0" w:uiPriority="70" w:unhideWhenUsed="0"/>
+    <w:lsdException w:name="Colorful Shading" w:semiHidden="0" w:uiPriority="71" w:unhideWhenUsed="0"/>
+    <w:lsdException w:name="Colorful List" w:semiHidden="0" w:uiPriority="72" w:unhideWhenUsed="0"/>
+    <w:lsdException w:name="Colorful Grid" w:semiHidden="0" w:uiPriority="73" w:unhideWhenUsed="0"/>
+    <w:lsdException w:name="Light Shading Accent 1" w:semiHidden="0" w:uiPriority="60" w:unhideWhenUsed="0"/>
+    <w:lsdException w:name="Light List Accent 1" w:semiHidden="0" w:uiPriority="61" w:unhideWhenUsed="0"/>
+    <w:lsdException w:name="Light Grid Accent 1" w:semiHidden="0" w:uiPriority="62" w:unhideWhenUsed="0"/>
+    <w:lsdException w:name="Medium Shading 1 Accent 1" w:semiHidden="0" w:uiPriority="63" w:unhideWhenUsed="0"/>
+    <w:lsdException w:name="Medium Shading 2 Accent 1" w:semiHidden="0" w:uiPriority="64" w:unhideWhenUsed="0"/>
+    <w:lsdException w:name="Medium List 1 Accent 1" w:semiHidden="0" w:uiPriority="65" w:unhideWhenUsed="0"/>
+    <w:lsdException w:name="Revision" w:unhideWhenUsed="0"/>
+    <w:lsdException w:name="List Paragraph" w:semiHidden="0" w:uiPriority="34" w:unhideWhenUsed="0" w:qFormat="1"/>
+    <w:lsdException w:name="Quote" w:semiHidden="0" w:uiPriority="29" w:unhideWhenUsed="0" w:qFormat="1"/>
+    <w:lsdException w:name="Intense Quote" w:semiHidden="0" w:uiPriority="30" w:unhideWhenUsed="0" w:qFormat="1"/>
+    <w:lsdException w:name="Medium List 2 Accent 1" w:semiHidden="0" w:uiPriority="66" w:unhideWhenUsed="0"/>
+    <w:lsdException w:name="Medium Grid 1 Accent 1" w:semiHidden="0" w:uiPriority="67" w:unhideWhenUsed="0"/>
+    <w:lsdException w:name="Medium Grid 2 Accent 1" w:semiHidden="0" w:uiPriority="68" w:unhideWhenUsed="0"/>
+    <w:lsdException w:name="Medium Grid 3 Accent 1" w:semiHidden="0" w:uiPriority="69" w:unhideWhenUsed="0"/>
+    <w:lsdException w:name="Dark List Accent 1" w:semiHidden="0" w:uiPriority="70" w:unhideWhenUsed="0"/>
+    <w:lsdException w:name="Colorful Shading Accent 1" w:semiHidden="0" w:uiPriority="71" w:unhideWhenUsed="0"/>
+    <w:lsdException w:name="Colorful List Accent 1" w:semiHidden="0" w:uiPriority="72" w:unhideWhenUsed="0"/>
+    <w:lsdException w:name="Colorful Grid Accent 1" w:semiHidden="0" w:uiPriority="73" w:unhideWhenUsed="0"/>
+    <w:lsdException w:name="Light Shading Accent 2" w:semiHidden="0" w:uiPriority="60" w:unhideWhenUsed="0"/>
+    <w:lsdException w:name="Light List Accent 2" w:semiHidden="0" w:uiPriority="61" w:unhideWhenUsed="0"/>
+    <w:lsdException w:name="Light Grid Accent 2" w:semiHidden="0" w:uiPriority="62" w:unhideWhenUsed="0"/>
+    <w:lsdException w:name="Medium Shading 1 Accent 2" w:semiHidden="0" w:uiPriority="63" w:unhideWhenUsed="0"/>
+    <w:lsdException w:name="Medium Shading 2 Accent 2" w:semiHidden="0" w:uiPriority="64" w:unhideWhenUsed="0"/>
+    <w:lsdException w:name="Medium List 1 Accent 2" w:semiHidden="0" w:uiPriority="65" w:unhideWhenUsed="0"/>
+    <w:lsdException w:name="Medium List 2 Accent 2" w:semiHidden="0" w:uiPriority="66" w:unhideWhenUsed="0"/>
+    <w:lsdException w:name="Medium Grid 1 Accent 2" w:semiHidden="0" w:uiPriority="67" w:unhideWhenUsed="0"/>
+    <w:lsdException w:name="Medium Grid 2 Accent 2" w:semiHidden="0" w:uiPriority="68" w:unhideWhenUsed="0"/>
+    <w:lsdException w:name="Medium Grid 3 Accent 2" w:semiHidden="0" w:uiPriority="69" w:unhideWhenUsed="0"/>
+    <w:lsdException w:name="Dark List Accent 2" w:semiHidden="0" w:uiPriority="70" w:unhideWhenUsed="0"/>
+    <w:lsdException w:name="Colorful Shading Accent 2" w:semiHidden="0" w:uiPriority="71" w:unhideWhenUsed="0"/>
+    <w:lsdException w:name="Colorful List Accent 2" w:semiHidden="0" w:uiPriority="72" w:unhideWhenUsed="0"/>
+    <w:lsdException w:name="Colorful Grid Accent 2" w:semiHidden="0" w:uiPriority="73" w:unhideWhenUsed="0"/>
+    <w:lsdException w:name="Light Shading Accent 3" w:semiHidden="0" w:uiPriority="60" w:unhideWhenUsed="0"/>
+    <w:lsdException w:name="Light List Accent 3" w:semiHidden="0" w:uiPriority="61" w:unhideWhenUsed="0"/>
+    <w:lsdException w:name="Light Grid Accent 3" w:semiHidden="0" w:uiPriority="62" w:unhideWhenUsed="0"/>
+    <w:lsdException w:name="Medium Shading 1 Accent 3" w:semiHidden="0" w:uiPriority="63" w:unhideWhenUsed="0"/>
+    <w:lsdException w:name="Medium Shading 2 Accent 3" w:semiHidden="0" w:uiPriority="64" w:unhideWhenUsed="0"/>
+    <w:lsdException w:name="Medium List 1 Accent 3" w:semiHidden="0" w:uiPriority="65" w:unhideWhenUsed="0"/>
+    <w:lsdException w:name="Medium List 2 Accent 3" w:semiHidden="0" w:uiPriority="66" w:unhideWhenUsed="0"/>
+    <w:lsdException w:name="Medium Grid 1 Accent 3" w:semiHidden="0" w:uiPriority="67" w:unhideWhenUsed="0"/>
+    <w:lsdException w:name="Medium Grid 2 Accent 3" w:semiHidden="0" w:uiPriority="68" w:unhideWhenUsed="0"/>
+    <w:lsdException w:name="Medium Grid 3 Accent 3" w:semiHidden="0" w:uiPriority="69" w:unhideWhenUsed="0"/>
+    <w:lsdException w:name="Dark List Accent 3" w:semiHidden="0" w:uiPriority="70" w:unhideWhenUsed="0"/>
+    <w:lsdException w:name="Colorful Shading Accent 3" w:semiHidden="0" w:uiPriority="71" w:unhideWhenUsed="0"/>
+    <w:lsdException w:name="Colorful List Accent 3" w:semiHidden="0" w:uiPriority="72" w:unhideWhenUsed="0"/>
+    <w:lsdException w:name="Colorful Grid Accent 3" w:semiHidden="0" w:uiPriority="73" w:unhideWhenUsed="0"/>
+    <w:lsdException w:name="Light Shading Accent 4" w:semiHidden="0" w:uiPriority="60" w:unhideWhenUsed="0"/>
+    <w:lsdException w:name="Light List Accent 4" w:semiHidden="0" w:uiPriority="61" w:unhideWhenUsed="0"/>
+    <w:lsdException w:name="Light Grid Accent 4" w:semiHidden="0" w:uiPriority="62" w:unhideWhenUsed="0"/>
+    <w:lsdException w:name="Medium Shading 1 Accent 4" w:semiHidden="0" w:uiPriority="63" w:unhideWhenUsed="0"/>
+    <w:lsdException w:name="Medium Shading 2 Accent 4" w:semiHidden="0" w:uiPriority="64" w:unhideWhenUsed="0"/>
+    <w:lsdException w:name="Medium List 1 Accent 4" w:semiHidden="0" w:uiPriority="65" w:unhideWhenUsed="0"/>
+    <w:lsdException w:name="Medium List 2 Accent 4" w:semiHidden="0" w:uiPriority="66" w:unhideWhenUsed="0"/>
+    <w:lsdException w:name="Medium Grid 1 Accent 4" w:semiHidden="0" w:uiPriority="67" w:unhideWhenUsed="0"/>
+    <w:lsdException w:name="Medium Grid 2 Accent 4" w:semiHidden="0" w:uiPriority="68" w:unhideWhenUsed="0"/>
+    <w:lsdException w:name="Medium Grid 3 Accent 4" w:semiHidden="0" w:uiPriority="69" w:unhideWhenUsed="0"/>
+    <w:lsdException w:name="Dark List Accent 4" w:semiHidden="0" w:uiPriority="70" w:unhideWhenUsed="0"/>
+    <w:lsdException w:name="Colorful Shading Accent 4" w:semiHidden="0" w:uiPriority="71" w:unhideWhenUsed="0"/>
+    <w:lsdException w:name="Colorful List Accent 4" w:semiHidden="0" w:uiPriority="72" w:unhideWhenUsed="0"/>
+    <w:lsdException w:name="Colorful Grid Accent 4" w:semiHidden="0" w:uiPriority="73" w:unhideWhenUsed="0"/>
+    <w:lsdException w:name="Light Shading Accent 5" w:semiHidden="0" w:uiPriority="60" w:unhideWhenUsed="0"/>
+    <w:lsdException w:name="Light List Accent 5" w:semiHidden="0" w:uiPriority="61" w:unhideWhenUsed="0"/>
+    <w:lsdException w:name="Light Grid Accent 5" w:semiHidden="0" w:uiPriority="62" w:unhideWhenUsed="0"/>
+    <w:lsdException w:name="Medium Shading 1 Accent 5" w:semiHidden="0" w:uiPriority="63" w:unhideWhenUsed="0"/>
+    <w:lsdException w:name="Medium Shading 2 Accent 5" w:semiHidden="0" w:uiPriority="64" w:unhideWhenUsed="0"/>
+    <w:lsdException w:name="Medium List 1 Accent 5" w:semiHidden="0" w:uiPriority="65" w:unhideWhenUsed="0"/>
+    <w:lsdException w:name="Medium List 2 Accent 5" w:semiHidden="0" w:uiPriority="66" w:unhideWhenUsed="0"/>
+    <w:lsdException w:name="Medium Grid 1 Accent 5" w:semiHidden="0" w:uiPriority="67" w:unhideWhenUsed="0"/>
+    <w:lsdException w:name="Medium Grid 2 Accent 5" w:semiHidden="0" w:uiPriority="68" w:unhideWhenUsed="0"/>
+    <w:lsdException w:name="Medium Grid 3 Accent 5" w:semiHidden="0" w:uiPriority="69" w:unhideWhenUsed="0"/>
+    <w:lsdException w:name="Dark List Accent 5" w:semiHidden="0" w:uiPriority="70" w:unhideWhenUsed="0"/>
+    <w:lsdException w:name="Colorful Shading Accent 5" w:semiHidden="0" w:uiPriority="71" w:unhideWhenUsed="0"/>
+    <w:lsdException w:name="Colorful List Accent 5" w:semiHidden="0" w:uiPriority="72" w:unhideWhenUsed="0"/>
+    <w:lsdException w:name="Colorful Grid Accent 5" w:semiHidden="0" w:uiPriority="73" w:unhideWhenUsed="0"/>
+    <w:lsdException w:name="Light Shading Accent 6" w:semiHidden="0" w:uiPriority="60" w:unhideWhenUsed="0"/>
+    <w:lsdException w:name="Light List Accent 6" w:semiHidden="0" w:uiPriority="61" w:unhideWhenUsed="0"/>
+    <w:lsdException w:name="Light Grid Accent 6" w:semiHidden="0" w:uiPriority="62" w:unhideWhenUsed="0"/>
+    <w:lsdException w:name="Medium Shading 1 Accent 6" w:semiHidden="0" w:uiPriority="63" w:unhideWhenUsed="0"/>
+    <w:lsdException w:name="Medium Shading 2 Accent 6" w:semiHidden="0" w:uiPriority="64" w:unhideWhenUsed="0"/>
+    <w:lsdException w:name="Medium List 1 Accent 6" w:semiHidden="0" w:uiPriority="65" w:unhideWhenUsed="0"/>
+    <w:lsdException w:name="Medium List 2 Accent 6" w:semiHidden="0" w:uiPriority="66" w:unhideWhenUsed="0"/>
+    <w:lsdException w:name="Medium Grid 1 Accent 6" w:semiHidden="0" w:uiPriority="67" w:unhideWhenUsed="0"/>
+    <w:lsdException w:name="Medium Grid 2 Accent 6" w:semiHidden="0" w:uiPriority="68" w:unhideWhenUsed="0"/>
+    <w:lsdException w:name="Medium Grid 3 Accent 6" w:semiHidden="0" w:uiPriority="69" w:unhideWhenUsed="0"/>
+    <w:lsdException w:name="Dark List Accent 6" w:semiHidden="0" w:uiPriority="70" w:unhideWhenUsed="0"/>
+    <w:lsdException w:name="Colorful Shading Accent 6" w:semiHidden="0" w:uiPriority="71" w:unhideWhenUsed="0"/>
+    <w:lsdException w:name="Colorful List Accent 6" w:semiHidden="0" w:uiPriority="72" w:unhideWhenUsed="0"/>
+    <w:lsdException w:name="Colorful Grid Accent 6" w:semiHidden="0" w:uiPriority="73" w:unhideWhenUsed="0"/>
+    <w:lsdException w:name="Subtle Emphasis" w:semiHidden="0" w:uiPriority="19" w:unhideWhenUsed="0" w:qFormat="1"/>
+    <w:lsdException w:name="Intense Emphasis" w:semiHidden="0" w:uiPriority="21" w:unhideWhenUsed="0" w:qFormat="1"/>
+    <w:lsdException w:name="Subtle Reference" w:semiHidden="0" w:uiPriority="31" w:unhideWhenUsed="0" w:qFormat="1"/>
+    <w:lsdException w:name="Intense Reference" w:semiHidden="0" w:uiPriority="32" w:unhideWhenUsed="0" w:qFormat="1"/>
+    <w:lsdException w:name="Book Title" w:semiHidden="0" w:uiPriority="33" w:unhideWhenUsed="0" w:qFormat="1"/>
+    <w:lsdException w:name="Bibliography" w:uiPriority="37"/>
+    <w:lsdException w:name="TOC Heading" w:uiPriority="39" w:qFormat="1"/>
+  </w:latentStyles>
+  <w:style w:type="paragraph" w:default="1" w:styleId="Standaard">
+    <w:name w:val="Normal"/>
+  </w:style>
+  <w:style w:type="paragraph" w:styleId="Kop1">
+    <w:name w:val="heading 1"/>
+    <w:basedOn w:val="Standaard"/>
+    <w:next w:val="Standaard"/>
+    <w:pPr>
+      <w:keepNext/>
+      <w:keepLines/>
+      <w:spacing w:before="400" w:after="120"/>
+      <w:contextualSpacing/>
+      <w:outlineLvl w:val="0"/>
+    </w:pPr>
+    <w:rPr>
+      <w:sz w:val="40"/>
+      <w:szCs w:val="40"/>
+    </w:rPr>
+  </w:style>
+  <w:style w:type="paragraph" w:styleId="Kop2">
+    <w:name w:val="heading 2"/>
+    <w:basedOn w:val="Standaard"/>
+    <w:next w:val="Standaard"/>
+    <w:pPr>
+      <w:keepNext/>
+      <w:keepLines/>
+      <w:spacing w:before="360" w:after="120"/>
+      <w:contextualSpacing/>
+      <w:outlineLvl w:val="1"/>
+    </w:pPr>
+    <w:rPr>
+      <w:sz w:val="32"/>
+      <w:szCs w:val="32"/>
+    </w:rPr>
+  </w:style>
+  <w:style w:type="paragraph" w:styleId="Kop3">
+    <w:name w:val="heading 3"/>
+    <w:basedOn w:val="Standaard"/>
+    <w:next w:val="Standaard"/>
+    <w:pPr>
+      <w:keepNext/>
+      <w:keepLines/>
+      <w:spacing w:before="320" w:after="80"/>
+      <w:contextualSpacing/>
+      <w:outlineLvl w:val="2"/>
+    </w:pPr>
+    <w:rPr>
+      <w:color w:val="434343"/>
+      <w:sz w:val="28"/>
+      <w:szCs w:val="28"/>
+    </w:rPr>
+  </w:style>
+  <w:style w:type="paragraph" w:styleId="Kop4">
+    <w:name w:val="heading 4"/>
+    <w:basedOn w:val="Standaard"/>
+    <w:next w:val="Standaard"/>
+    <w:pPr>
+      <w:keepNext/>
+      <w:keepLines/>
+      <w:spacing w:before="280" w:after="80"/>
+      <w:contextualSpacing/>
+      <w:outlineLvl w:val="3"/>
+    </w:pPr>
+    <w:rPr>
+      <w:color w:val="666666"/>
+      <w:sz w:val="24"/>
+      <w:szCs w:val="24"/>
+    </w:rPr>
+  </w:style>
+  <w:style w:type="paragraph" w:styleId="Kop5">
+    <w:name w:val="heading 5"/>
+    <w:basedOn w:val="Standaard"/>
+    <w:next w:val="Standaard"/>
+    <w:pPr>
+      <w:keepNext/>
+      <w:keepLines/>
+      <w:spacing w:before="240" w:after="80"/>
+      <w:contextualSpacing/>
+      <w:outlineLvl w:val="4"/>
+    </w:pPr>
+    <w:rPr>
+      <w:color w:val="666666"/>
+    </w:rPr>
+  </w:style>
+  <w:style w:type="paragraph" w:styleId="Kop6">
+    <w:name w:val="heading 6"/>
+    <w:basedOn w:val="Standaard"/>
+    <w:next w:val="Standaard"/>
+    <w:pPr>
+      <w:keepNext/>
+      <w:keepLines/>
+      <w:spacing w:before="240" w:after="80"/>
+      <w:contextualSpacing/>
+      <w:outlineLvl w:val="5"/>
+    </w:pPr>
+    <w:rPr>
+      <w:i/>
+      <w:color w:val="666666"/>
+    </w:rPr>
+  </w:style>
+  <w:style w:type="character" w:default="1" w:styleId="Standaardalinea-lettertype">
+    <w:name w:val="Default Paragraph Font"/>
+    <w:uiPriority w:val="1"/>
+    <w:semiHidden/>
+    <w:unhideWhenUsed/>
+  </w:style>
+  <w:style w:type="table" w:default="1" w:styleId="Standaardtabel">
+    <w:name w:val="Normal Table"/>
+    <w:uiPriority w:val="99"/>
+    <w:semiHidden/>
+    <w:unhideWhenUsed/>
+    <w:tblPr>
+      <w:tblInd w:w="0" w:type="dxa"/>
+      <w:tblCellMar>
+        <w:top w:w="0" w:type="dxa"/>
+        <w:left w:w="108" w:type="dxa"/>
+        <w:bottom w:w="0" w:type="dxa"/>
+        <w:right w:w="108" w:type="dxa"/>
+      </w:tblCellMar>
+    </w:tblPr>
+  </w:style>
+  <w:style w:type="numbering" w:default="1" w:styleId="Geenlijst">
+    <w:name w:val="No List"/>
+    <w:uiPriority w:val="99"/>
+    <w:semiHidden/>
+    <w:unhideWhenUsed/>
+  </w:style>
+  <w:style w:type="table" w:customStyle="1" w:styleId="TableNormal">
+    <w:name w:val="Table Normal"/>
+    <w:tblPr>
+      <w:tblCellMar>
+        <w:top w:w="0" w:type="dxa"/>
+        <w:left w:w="0" w:type="dxa"/>
+        <w:bottom w:w="0" w:type="dxa"/>
+        <w:right w:w="0" w:type="dxa"/>
+      </w:tblCellMar>
+    </w:tblPr>
+  </w:style>
+  <w:style w:type="paragraph" w:styleId="Titel">
+    <w:name w:val="Title"/>
+    <w:basedOn w:val="Standaard"/>
+    <w:next w:val="Standaard"/>
+    <w:pPr>
+      <w:keepNext/>
+      <w:keepLines/>
+      <w:spacing w:after="60"/>
+      <w:contextualSpacing/>
+    </w:pPr>
+    <w:rPr>
+      <w:sz w:val="52"/>
+      <w:szCs w:val="52"/>
+    </w:rPr>
+  </w:style>
+  <w:style w:type="paragraph" w:styleId="Ondertitel">
+    <w:name w:val="Subtitle"/>
+    <w:basedOn w:val="Standaard"/>
+    <w:next w:val="Standaard"/>
+    <w:pPr>
+      <w:keepNext/>
+      <w:keepLines/>
+      <w:spacing w:after="320"/>
+      <w:contextualSpacing/>
+    </w:pPr>
+    <w:rPr>
+      <w:color w:val="666666"/>
+      <w:sz w:val="30"/>
+      <w:szCs w:val="30"/>
+    </w:rPr>
+  </w:style>
+  <w:style w:type="table" w:customStyle="1" w:styleId="a">
+    <w:basedOn w:val="TableNormal"/>
+    <w:tblPr>
+      <w:tblStyleRowBandSize w:val="1"/>
+      <w:tblStyleColBandSize w:val="1"/>
+    </w:tblPr>
+  </w:style>
+  <w:style w:type="table" w:customStyle="1" w:styleId="a0">
+    <w:basedOn w:val="TableNormal"/>
+    <w:tblPr>
+      <w:tblStyleRowBandSize w:val="1"/>
+      <w:tblStyleColBandSize w:val="1"/>
+    </w:tblPr>
+  </w:style>
+  <w:style w:type="table" w:customStyle="1" w:styleId="a1">
+    <w:basedOn w:val="TableNormal"/>
+    <w:tblPr>
+      <w:tblStyleRowBandSize w:val="1"/>
+      <w:tblStyleColBandSize w:val="1"/>
+    </w:tblPr>
+  </w:style>
+  <w:style w:type="table" w:customStyle="1" w:styleId="a2">
+    <w:basedOn w:val="TableNormal"/>
+    <w:tblPr>
+      <w:tblStyleRowBandSize w:val="1"/>
+      <w:tblStyleColBandSize w:val="1"/>
+    </w:tblPr>
+  </w:style>
+  <w:style w:type="table" w:customStyle="1" w:styleId="a3">
+    <w:basedOn w:val="TableNormal"/>
+    <w:tblPr>
+      <w:tblStyleRowBandSize w:val="1"/>
+      <w:tblStyleColBandSize w:val="1"/>
+    </w:tblPr>
+  </w:style>
+  <w:style w:type="table" w:customStyle="1" w:styleId="a4">
+    <w:basedOn w:val="TableNormal"/>
+    <w:tblPr>
+      <w:tblStyleRowBandSize w:val="1"/>
+      <w:tblStyleColBandSize w:val="1"/>
+    </w:tblPr>
+  </w:style>
+  <w:style w:type="table" w:customStyle="1" w:styleId="a5">
+    <w:basedOn w:val="TableNormal"/>
+    <w:tblPr>
+      <w:tblStyleRowBandSize w:val="1"/>
+      <w:tblStyleColBandSize w:val="1"/>
+    </w:tblPr>
+  </w:style>
+  <w:style w:type="table" w:customStyle="1" w:styleId="a6">
+    <w:basedOn w:val="TableNormal"/>
+    <w:tblPr>
+      <w:tblStyleRowBandSize w:val="1"/>
+      <w:tblStyleColBandSize w:val="1"/>
+    </w:tblPr>
+  </w:style>
+  <w:style w:type="table" w:customStyle="1" w:styleId="a7">
+    <w:basedOn w:val="TableNormal"/>
+    <w:tblPr>
+      <w:tblStyleRowBandSize w:val="1"/>
+      <w:tblStyleColBandSize w:val="1"/>
+    </w:tblPr>
+  </w:style>
+  <w:style w:type="paragraph" w:styleId="Koptekst">
+    <w:name w:val="header"/>
+    <w:basedOn w:val="Standaard"/>
+    <w:link w:val="KoptekstChar"/>
+    <w:uiPriority w:val="99"/>
+    <w:unhideWhenUsed/>
+    <w:rsid w:val="0044787C"/>
+    <w:pPr>
+      <w:tabs>
+        <w:tab w:val="center" w:pos="4536"/>
+        <w:tab w:val="right" w:pos="9072"/>
+      </w:tabs>
+      <w:spacing w:line="240" w:lineRule="auto"/>
+    </w:pPr>
+  </w:style>
+  <w:style w:type="character" w:customStyle="1" w:styleId="KoptekstChar">
+    <w:name w:val="Koptekst Char"/>
+    <w:basedOn w:val="Standaardalinea-lettertype"/>
+    <w:link w:val="Koptekst"/>
+    <w:uiPriority w:val="99"/>
+    <w:rsid w:val="0044787C"/>
+  </w:style>
+  <w:style w:type="paragraph" w:styleId="Voettekst">
+    <w:name w:val="footer"/>
+    <w:basedOn w:val="Standaard"/>
+    <w:link w:val="VoettekstChar"/>
+    <w:uiPriority w:val="99"/>
+    <w:unhideWhenUsed/>
+    <w:rsid w:val="0044787C"/>
+    <w:pPr>
+      <w:tabs>
+        <w:tab w:val="center" w:pos="4536"/>
+        <w:tab w:val="right" w:pos="9072"/>
+      </w:tabs>
+      <w:spacing w:line="240" w:lineRule="auto"/>
+    </w:pPr>
+  </w:style>
+  <w:style w:type="character" w:customStyle="1" w:styleId="VoettekstChar">
+    <w:name w:val="Voettekst Char"/>
+    <w:basedOn w:val="Standaardalinea-lettertype"/>
+    <w:link w:val="Voettekst"/>
+    <w:uiPriority w:val="99"/>
+    <w:rsid w:val="0044787C"/>
+  </w:style>
+  <w:style w:type="paragraph" w:styleId="Normaalweb">
+    <w:name w:val="Normal (Web)"/>
+    <w:basedOn w:val="Standaard"/>
+    <w:uiPriority w:val="99"/>
+    <w:semiHidden/>
+    <w:unhideWhenUsed/>
+    <w:rsid w:val="00F86283"/>
+    <w:pPr>
+      <w:spacing w:before="100" w:beforeAutospacing="1" w:after="100" w:afterAutospacing="1" w:line="240" w:lineRule="auto"/>
+    </w:pPr>
+    <w:rPr>
+      <w:rFonts w:ascii="Times New Roman" w:eastAsia="Times New Roman" w:hAnsi="Times New Roman" w:cs="Times New Roman"/>
+      <w:color w:val="auto"/>
+      <w:sz w:val="24"/>
+      <w:szCs w:val="24"/>
+    </w:rPr>
+  </w:style>
+  <w:style w:type="paragraph" w:styleId="Kopvaninhoudsopgave">
+    <w:name w:val="TOC Heading"/>
+    <w:basedOn w:val="Kop1"/>
+    <w:next w:val="Standaard"/>
+    <w:uiPriority w:val="39"/>
+    <w:unhideWhenUsed/>
+    <w:qFormat/>
+    <w:rsid w:val="00792A9D"/>
+    <w:pPr>
+      <w:spacing w:before="240" w:after="0" w:line="259" w:lineRule="auto"/>
+      <w:contextualSpacing w:val="0"/>
+      <w:outlineLvl w:val="9"/>
+    </w:pPr>
+    <w:rPr>
+      <w:rFonts w:asciiTheme="majorHAnsi" w:eastAsiaTheme="majorEastAsia" w:hAnsiTheme="majorHAnsi" w:cstheme="majorBidi"/>
+      <w:color w:val="2E74B5" w:themeColor="accent1" w:themeShade="BF"/>
+      <w:sz w:val="32"/>
+      <w:szCs w:val="32"/>
+    </w:rPr>
+  </w:style>
+  <w:style w:type="paragraph" w:styleId="Inhopg1">
+    <w:name w:val="toc 1"/>
+    <w:basedOn w:val="Standaard"/>
+    <w:next w:val="Standaard"/>
+    <w:autoRedefine/>
+    <w:uiPriority w:val="39"/>
+    <w:unhideWhenUsed/>
+    <w:rsid w:val="00792A9D"/>
+    <w:pPr>
+      <w:spacing w:after="100"/>
+    </w:pPr>
+  </w:style>
+  <w:style w:type="paragraph" w:styleId="Inhopg2">
+    <w:name w:val="toc 2"/>
+    <w:basedOn w:val="Standaard"/>
+    <w:next w:val="Standaard"/>
+    <w:autoRedefine/>
+    <w:uiPriority w:val="39"/>
+    <w:unhideWhenUsed/>
+    <w:rsid w:val="00792A9D"/>
+    <w:pPr>
+      <w:spacing w:after="100"/>
+      <w:ind w:left="220"/>
+    </w:pPr>
+  </w:style>
+  <w:style w:type="paragraph" w:styleId="Inhopg3">
+    <w:name w:val="toc 3"/>
+    <w:basedOn w:val="Standaard"/>
+    <w:next w:val="Standaard"/>
+    <w:autoRedefine/>
+    <w:uiPriority w:val="39"/>
+    <w:unhideWhenUsed/>
+    <w:rsid w:val="00792A9D"/>
+    <w:pPr>
+      <w:spacing w:after="100"/>
+      <w:ind w:left="440"/>
+    </w:pPr>
+  </w:style>
+  <w:style w:type="character" w:styleId="Hyperlink">
+    <w:name w:val="Hyperlink"/>
+    <w:basedOn w:val="Standaardalinea-lettertype"/>
+    <w:uiPriority w:val="99"/>
+    <w:unhideWhenUsed/>
+    <w:rsid w:val="00792A9D"/>
+    <w:rPr>
+      <w:color w:val="0563C1" w:themeColor="hyperlink"/>
+      <w:u w:val="single"/>
+    </w:rPr>
+  </w:style>
+  <w:style w:type="paragraph" w:styleId="Ballontekst">
+    <w:name w:val="Balloon Text"/>
+    <w:basedOn w:val="Standaard"/>
+    <w:link w:val="BallontekstChar"/>
+    <w:uiPriority w:val="99"/>
+    <w:semiHidden/>
+    <w:unhideWhenUsed/>
+    <w:rsid w:val="003D42F0"/>
+    <w:pPr>
+      <w:spacing w:line="240" w:lineRule="auto"/>
+    </w:pPr>
+    <w:rPr>
+      <w:rFonts w:ascii="Tahoma" w:hAnsi="Tahoma" w:cs="Tahoma"/>
+      <w:sz w:val="16"/>
+      <w:szCs w:val="16"/>
+    </w:rPr>
+  </w:style>
+  <w:style w:type="character" w:customStyle="1" w:styleId="BallontekstChar">
+    <w:name w:val="Ballontekst Char"/>
+    <w:basedOn w:val="Standaardalinea-lettertype"/>
+    <w:link w:val="Ballontekst"/>
+    <w:uiPriority w:val="99"/>
+    <w:semiHidden/>
+    <w:rsid w:val="003D42F0"/>
+    <w:rPr>
+      <w:rFonts w:ascii="Tahoma" w:hAnsi="Tahoma" w:cs="Tahoma"/>
+      <w:sz w:val="16"/>
+      <w:szCs w:val="16"/>
+    </w:rPr>
+  </w:style>
+  <w:style w:type="character" w:styleId="Verwijzingopmerking">
+    <w:name w:val="annotation reference"/>
+    <w:basedOn w:val="Standaardalinea-lettertype"/>
+    <w:uiPriority w:val="99"/>
+    <w:semiHidden/>
+    <w:unhideWhenUsed/>
+    <w:rsid w:val="005078D0"/>
+    <w:rPr>
+      <w:sz w:val="16"/>
+      <w:szCs w:val="16"/>
+    </w:rPr>
+  </w:style>
+  <w:style w:type="paragraph" w:styleId="Tekstopmerking">
+    <w:name w:val="annotation text"/>
+    <w:basedOn w:val="Standaard"/>
+    <w:link w:val="TekstopmerkingChar"/>
+    <w:uiPriority w:val="99"/>
+    <w:semiHidden/>
+    <w:unhideWhenUsed/>
+    <w:rsid w:val="005078D0"/>
+    <w:pPr>
+      <w:spacing w:line="240" w:lineRule="auto"/>
+    </w:pPr>
+    <w:rPr>
+      <w:sz w:val="20"/>
+      <w:szCs w:val="20"/>
+    </w:rPr>
+  </w:style>
+  <w:style w:type="character" w:customStyle="1" w:styleId="TekstopmerkingChar">
+    <w:name w:val="Tekst opmerking Char"/>
+    <w:basedOn w:val="Standaardalinea-lettertype"/>
+    <w:link w:val="Tekstopmerking"/>
+    <w:uiPriority w:val="99"/>
+    <w:semiHidden/>
+    <w:rsid w:val="005078D0"/>
+    <w:rPr>
+      <w:sz w:val="20"/>
+      <w:szCs w:val="20"/>
+    </w:rPr>
+  </w:style>
+  <w:style w:type="paragraph" w:styleId="Onderwerpvanopmerking">
+    <w:name w:val="annotation subject"/>
+    <w:basedOn w:val="Tekstopmerking"/>
+    <w:next w:val="Tekstopmerking"/>
+    <w:link w:val="OnderwerpvanopmerkingChar"/>
+    <w:uiPriority w:val="99"/>
+    <w:semiHidden/>
+    <w:unhideWhenUsed/>
+    <w:rsid w:val="005078D0"/>
+    <w:rPr>
+      <w:b/>
+      <w:bCs/>
+    </w:rPr>
+  </w:style>
+  <w:style w:type="character" w:customStyle="1" w:styleId="OnderwerpvanopmerkingChar">
+    <w:name w:val="Onderwerp van opmerking Char"/>
+    <w:basedOn w:val="TekstopmerkingChar"/>
+    <w:link w:val="Onderwerpvanopmerking"/>
+    <w:uiPriority w:val="99"/>
+    <w:semiHidden/>
+    <w:rsid w:val="005078D0"/>
+    <w:rPr>
+      <w:b/>
+      <w:bCs/>
+      <w:sz w:val="20"/>
+      <w:szCs w:val="20"/>
+    </w:rPr>
+  </w:style>
+</w:styles>
+</file>
+
+<file path=word/stylesWithEffects.xml><?xml version="1.0" encoding="utf-8"?>
+<w:styles xmlns:wpc="http://schemas.microsoft.com/office/word/2010/wordprocessingCanvas" xmlns:mc="http://schemas.openxmlformats.org/markup-compatibility/2006" xmlns:o="urn:schemas-microsoft-com:office:office" xmlns:r="http://schemas.openxmlformats.org/officeDocument/2006/relationships" xmlns:m="http://schemas.openxmlformats.org/officeDocument/2006/math" xmlns:v="urn:schemas-microsoft-com:vml" xmlns:wp14="http://schemas.microsoft.com/office/word/2010/wordprocessingDrawing" xmlns:wp="http://schemas.openxmlformats.org/drawingml/2006/wordprocessingDrawing" xmlns:w10="urn:schemas-microsoft-com:office:word" xmlns:w="http://schemas.openxmlformats.org/wordprocessingml/2006/main" xmlns:w14="http://schemas.microsoft.com/office/word/2010/wordml" xmlns:wpg="http://schemas.microsoft.com/office/word/2010/wordprocessingGroup" xmlns:wpi="http://schemas.microsoft.com/office/word/2010/wordprocessingInk" xmlns:wne="http://schemas.microsoft.com/office/word/2006/wordml" xmlns:wps="http://schemas.microsoft.com/office/word/2010/wordprocessingShape" mc:Ignorable="w14 wp14">
+  <w:docDefaults>
+    <w:rPrDefault>
+      <w:rPr>
+        <w:rFonts w:ascii="Arial" w:eastAsia="Arial" w:hAnsi="Arial" w:cs="Arial"/>
+        <w:color w:val="000000"/>
+        <w:sz w:val="22"/>
+        <w:szCs w:val="22"/>
+        <w:lang w:val="nl-NL" w:eastAsia="nl-NL" w:bidi="ar-SA"/>
+      </w:rPr>
+    </w:rPrDefault>
+    <w:pPrDefault>
+      <w:pPr>
+        <w:spacing w:line="276" w:lineRule="auto"/>
+      </w:pPr>
+    </w:pPrDefault>
+  </w:docDefaults>
+  <w:latentStyles w:defLockedState="0" w:defUIPriority="99" w:defSemiHidden="1" w:defUnhideWhenUsed="1" w:defQFormat="0" w:count="267">
+    <w:lsdException w:name="Normal" w:semiHidden="0" w:uiPriority="0" w:unhideWhenUsed="0" w:qFormat="1"/>
+    <w:lsdException w:name="heading 1" w:semiHidden="0" w:uiPriority="9" w:unhideWhenUsed="0" w:qFormat="1"/>
+    <w:lsdException w:name="heading 2" w:uiPriority="9" w:qFormat="1"/>
+    <w:lsdException w:name="heading 3" w:uiPriority="9" w:qFormat="1"/>
+    <w:lsdException w:name="heading 4" w:uiPriority="9" w:qFormat="1"/>
+    <w:lsdException w:name="heading 5" w:uiPriority="9" w:qFormat="1"/>
+    <w:lsdException w:name="heading 6" w:uiPriority="9" w:qFormat="1"/>
+    <w:lsdException w:name="heading 7" w:uiPriority="9" w:qFormat="1"/>
+    <w:lsdException w:name="heading 8" w:uiPriority="9" w:qFormat="1"/>
+    <w:lsdException w:name="heading 9" w:uiPriority="9" w:qFormat="1"/>
+    <w:lsdException w:name="toc 1" w:uiPriority="39"/>
+    <w:lsdException w:name="toc 2" w:uiPriority="39"/>
+    <w:lsdException w:name="toc 3" w:uiPriority="39"/>
+    <w:lsdException w:name="toc 4" w:uiPriority="39"/>
+    <w:lsdException w:name="toc 5" w:uiPriority="39"/>
+    <w:lsdException w:name="toc 6" w:uiPriority="39"/>
+    <w:lsdException w:name="toc 7" w:uiPriority="39"/>
+    <w:lsdException w:name="toc 8" w:uiPriority="39"/>
+    <w:lsdException w:name="toc 9" w:uiPriority="39"/>
+    <w:lsdException w:name="caption" w:uiPriority="35" w:qFormat="1"/>
+    <w:lsdException w:name="Title" w:semiHidden="0" w:uiPriority="10" w:unhideWhenUsed="0" w:qFormat="1"/>
+    <w:lsdException w:name="Default Paragraph Font" w:uiPriority="1"/>
+    <w:lsdException w:name="Subtitle" w:semiHidden="0" w:uiPriority="11" w:unhideWhenUsed="0" w:qFormat="1"/>
+    <w:lsdException w:name="Strong" w:semiHidden="0" w:uiPriority="22" w:unhideWhenUsed="0" w:qFormat="1"/>
+    <w:lsdException w:name="Emphasis" w:semiHidden="0" w:uiPriority="20" w:unhideWhenUsed="0" w:qFormat="1"/>
+    <w:lsdException w:name="Table Grid" w:semiHidden="0" w:uiPriority="39" w:unhideWhenUsed="0"/>
+    <w:lsdException w:name="Placeholder Text" w:unhideWhenUsed="0"/>
+    <w:lsdException w:name="No Spacing" w:semiHidden="0" w:uiPriority="1" w:unhideWhenUsed="0" w:qFormat="1"/>
+    <w:lsdException w:name="Light Shading" w:semiHidden="0" w:uiPriority="60" w:unhideWhenUsed="0"/>
+    <w:lsdException w:name="Light List" w:semiHidden="0" w:uiPriority="61" w:unhideWhenUsed="0"/>
+    <w:lsdException w:name="Light Grid" w:semiHidden="0" w:uiPriority="62" w:unhideWhenUsed="0"/>
+    <w:lsdException w:name="Medium Shading 1" w:semiHidden="0" w:uiPriority="63" w:unhideWhenUsed="0"/>
+    <w:lsdException w:name="Medium Shading 2" w:semiHidden="0" w:uiPriority="64" w:unhideWhenUsed="0"/>
+    <w:lsdException w:name="Medium List 1" w:semiHidden="0" w:uiPriority="65" w:unhideWhenUsed="0"/>
+    <w:lsdException w:name="Medium List 2" w:semiHidden="0" w:uiPriority="66" w:unhideWhenUsed="0"/>
+    <w:lsdException w:name="Medium Grid 1" w:semiHidden="0" w:uiPriority="67" w:unhideWhenUsed="0"/>
+    <w:lsdException w:name="Medium Grid 2" w:semiHidden="0" w:uiPriority="68" w:unhideWhenUsed="0"/>
+    <w:lsdException w:name="Medium Grid 3" w:semiHidden="0" w:uiPriority="69" w:unhideWhenUsed="0"/>
+    <w:lsdException w:name="Dark List" w:semiHidden="0" w:uiPriority="70" w:unhideWhenUsed="0"/>
+    <w:lsdException w:name="Colorful Shading" w:semiHidden="0" w:uiPriority="71" w:unhideWhenUsed="0"/>
+    <w:lsdException w:name="Colorful List" w:semiHidden="0" w:uiPriority="72" w:unhideWhenUsed="0"/>
+    <w:lsdException w:name="Colorful Grid" w:semiHidden="0" w:uiPriority="73" w:unhideWhenUsed="0"/>
+    <w:lsdException w:name="Light Shading Accent 1" w:semiHidden="0" w:uiPriority="60" w:unhideWhenUsed="0"/>
+    <w:lsdException w:name="Light List Accent 1" w:semiHidden="0" w:uiPriority="61" w:unhideWhenUsed="0"/>
+    <w:lsdException w:name="Light Grid Accent 1" w:semiHidden="0" w:uiPriority="62" w:unhideWhenUsed="0"/>
+    <w:lsdException w:name="Medium Shading 1 Accent 1" w:semiHidden="0" w:uiPriority="63" w:unhideWhenUsed="0"/>
+    <w:lsdException w:name="Medium Shading 2 Accent 1" w:semiHidden="0" w:uiPriority="64" w:unhideWhenUsed="0"/>
+    <w:lsdException w:name="Medium List 1 Accent 1" w:semiHidden="0" w:uiPriority="65" w:unhideWhenUsed="0"/>
+    <w:lsdException w:name="Revision" w:unhideWhenUsed="0"/>
+    <w:lsdException w:name="List Paragraph" w:semiHidden="0" w:uiPriority="34" w:unhideWhenUsed="0" w:qFormat="1"/>
+    <w:lsdException w:name="Quote" w:semiHidden="0" w:uiPriority="29" w:unhideWhenUsed="0" w:qFormat="1"/>
+    <w:lsdException w:name="Intense Quote" w:semiHidden="0" w:uiPriority="30" w:unhideWhenUsed="0" w:qFormat="1"/>
+    <w:lsdException w:name="Medium List 2 Accent 1" w:semiHidden="0" w:uiPriority="66" w:unhideWhenUsed="0"/>
+    <w:lsdException w:name="Medium Grid 1 Accent 1" w:semiHidden="0" w:uiPriority="67" w:unhideWhenUsed="0"/>
+    <w:lsdException w:name="Medium Grid 2 Accent 1" w:semiHidden="0" w:uiPriority="68" w:unhideWhenUsed="0"/>
+    <w:lsdException w:name="Medium Grid 3 Accent 1" w:semiHidden="0" w:uiPriority="69" w:unhideWhenUsed="0"/>
+    <w:lsdException w:name="Dark List Accent 1" w:semiHidden="0" w:uiPriority="70" w:unhideWhenUsed="0"/>
+    <w:lsdException w:name="Colorful Shading Accent 1" w:semiHidden="0" w:uiPriority="71" w:unhideWhenUsed="0"/>
+    <w:lsdException w:name="Colorful List Accent 1" w:semiHidden="0" w:uiPriority="72" w:unhideWhenUsed="0"/>
+    <w:lsdException w:name="Colorful Grid Accent 1" w:semiHidden="0" w:uiPriority="73" w:unhideWhenUsed="0"/>
+    <w:lsdException w:name="Light Shading Accent 2" w:semiHidden="0" w:uiPriority="60" w:unhideWhenUsed="0"/>
+    <w:lsdException w:name="Light List Accent 2" w:semiHidden="0" w:uiPriority="61" w:unhideWhenUsed="0"/>
+    <w:lsdException w:name="Light Grid Accent 2" w:semiHidden="0" w:uiPriority="62" w:unhideWhenUsed="0"/>
+    <w:lsdException w:name="Medium Shading 1 Accent 2" w:semiHidden="0" w:uiPriority="63" w:unhideWhenUsed="0"/>
+    <w:lsdException w:name="Medium Shading 2 Accent 2" w:semiHidden="0" w:uiPriority="64" w:unhideWhenUsed="0"/>
+    <w:lsdException w:name="Medium List 1 Accent 2" w:semiHidden="0" w:uiPriority="65" w:unhideWhenUsed="0"/>
+    <w:lsdException w:name="Medium List 2 Accent 2" w:semiHidden="0" w:uiPriority="66" w:unhideWhenUsed="0"/>
+    <w:lsdException w:name="Medium Grid 1 Accent 2" w:semiHidden="0" w:uiPriority="67" w:unhideWhenUsed="0"/>
+    <w:lsdException w:name="Medium Grid 2 Accent 2" w:semiHidden="0" w:uiPriority="68" w:unhideWhenUsed="0"/>
+    <w:lsdException w:name="Medium Grid 3 Accent 2" w:semiHidden="0" w:uiPriority="69" w:unhideWhenUsed="0"/>
+    <w:lsdException w:name="Dark List Accent 2" w:semiHidden="0" w:uiPriority="70" w:unhideWhenUsed="0"/>
+    <w:lsdException w:name="Colorful Shading Accent 2" w:semiHidden="0" w:uiPriority="71" w:unhideWhenUsed="0"/>
+    <w:lsdException w:name="Colorful List Accent 2" w:semiHidden="0" w:uiPriority="72" w:unhideWhenUsed="0"/>
+    <w:lsdException w:name="Colorful Grid Accent 2" w:semiHidden="0" w:uiPriority="73" w:unhideWhenUsed="0"/>
+    <w:lsdException w:name="Light Shading Accent 3" w:semiHidden="0" w:uiPriority="60" w:unhideWhenUsed="0"/>
+    <w:lsdException w:name="Light List Accent 3" w:semiHidden="0" w:uiPriority="61" w:unhideWhenUsed="0"/>
+    <w:lsdException w:name="Light Grid Accent 3" w:semiHidden="0" w:uiPriority="62" w:unhideWhenUsed="0"/>
+    <w:lsdException w:name="Medium Shading 1 Accent 3" w:semiHidden="0" w:uiPriority="63" w:unhideWhenUsed="0"/>
+    <w:lsdException w:name="Medium Shading 2 Accent 3" w:semiHidden="0" w:uiPriority="64" w:unhideWhenUsed="0"/>
+    <w:lsdException w:name="Medium List 1 Accent 3" w:semiHidden="0" w:uiPriority="65" w:unhideWhenUsed="0"/>
+    <w:lsdException w:name="Medium List 2 Accent 3" w:semiHidden="0" w:uiPriority="66" w:unhideWhenUsed="0"/>
+    <w:lsdException w:name="Medium Grid 1 Accent 3" w:semiHidden="0" w:uiPriority="67" w:unhideWhenUsed="0"/>
+    <w:lsdException w:name="Medium Grid 2 Accent 3" w:semiHidden="0" w:uiPriority="68" w:unhideWhenUsed="0"/>
+    <w:lsdException w:name="Medium Grid 3 Accent 3" w:semiHidden="0" w:uiPriority="69" w:unhideWhenUsed="0"/>
+    <w:lsdException w:name="Dark List Accent 3" w:semiHidden="0" w:uiPriority="70" w:unhideWhenUsed="0"/>
+    <w:lsdException w:name="Colorful Shading Accent 3" w:semiHidden="0" w:uiPriority="71" w:unhideWhenUsed="0"/>
+    <w:lsdException w:name="Colorful List Accent 3" w:semiHidden="0" w:uiPriority="72" w:unhideWhenUsed="0"/>
+    <w:lsdException w:name="Colorful Grid Accent 3" w:semiHidden="0" w:uiPriority="73" w:unhideWhenUsed="0"/>
+    <w:lsdException w:name="Light Shading Accent 4" w:semiHidden="0" w:uiPriority="60" w:unhideWhenUsed="0"/>
+    <w:lsdException w:name="Light List Accent 4" w:semiHidden="0" w:uiPriority="61" w:unhideWhenUsed="0"/>
+    <w:lsdException w:name="Light Grid Accent 4" w:semiHidden="0" w:uiPriority="62" w:unhideWhenUsed="0"/>
+    <w:lsdException w:name="Medium Shading 1 Accent 4" w:semiHidden="0" w:uiPriority="63" w:unhideWhenUsed="0"/>
+    <w:lsdException w:name="Medium Shading 2 Accent 4" w:semiHidden="0" w:uiPriority="64" w:unhideWhenUsed="0"/>
+    <w:lsdException w:name="Medium List 1 Accent 4" w:semiHidden="0" w:uiPriority="65" w:unhideWhenUsed="0"/>
+    <w:lsdException w:name="Medium List 2 Accent 4" w:semiHidden="0" w:uiPriority="66" w:unhideWhenUsed="0"/>
+    <w:lsdException w:name="Medium Grid 1 Accent 4" w:semiHidden="0" w:uiPriority="67" w:unhideWhenUsed="0"/>
+    <w:lsdException w:name="Medium Grid 2 Accent 4" w:semiHidden="0" w:uiPriority="68" w:unhideWhenUsed="0"/>
+    <w:lsdException w:name="Medium Grid 3 Accent 4" w:semiHidden="0" w:uiPriority="69" w:unhideWhenUsed="0"/>
+    <w:lsdException w:name="Dark List Accent 4" w:semiHidden="0" w:uiPriority="70" w:unhideWhenUsed="0"/>
+    <w:lsdException w:name="Colorful Shading Accent 4" w:semiHidden="0" w:uiPriority="71" w:unhideWhenUsed="0"/>
+    <w:lsdException w:name="Colorful List Accent 4" w:semiHidden="0" w:uiPriority="72" w:unhideWhenUsed="0"/>
+    <w:lsdException w:name="Colorful Grid Accent 4" w:semiHidden="0" w:uiPriority="73" w:unhideWhenUsed="0"/>
+    <w:lsdException w:name="Light Shading Accent 5" w:semiHidden="0" w:uiPriority="60" w:unhideWhenUsed="0"/>
+    <w:lsdException w:name="Light List Accent 5" w:semiHidden="0" w:uiPriority="61" w:unhideWhenUsed="0"/>
+    <w:lsdException w:name="Light Grid Accent 5" w:semiHidden="0" w:uiPriority="62" w:unhideWhenUsed="0"/>
+    <w:lsdException w:name="Medium Shading 1 Accent 5" w:semiHidden="0" w:uiPriority="63" w:unhideWhenUsed="0"/>
+    <w:lsdException w:name="Medium Shading 2 Accent 5" w:semiHidden="0" w:uiPriority="64" w:unhideWhenUsed="0"/>
+    <w:lsdException w:name="Medium List 1 Accent 5" w:semiHidden="0" w:uiPriority="65" w:unhideWhenUsed="0"/>
+    <w:lsdException w:name="Medium List 2 Accent 5" w:semiHidden="0" w:uiPriority="66" w:unhideWhenUsed="0"/>
+    <w:lsdException w:name="Medium Grid 1 Accent 5" w:semiHidden="0" w:uiPriority="67" w:unhideWhenUsed="0"/>
+    <w:lsdException w:name="Medium Grid 2 Accent 5" w:semiHidden="0" w:uiPriority="68" w:unhideWhenUsed="0"/>
+    <w:lsdException w:name="Medium Grid 3 Accent 5" w:semiHidden="0" w:uiPriority="69" w:unhideWhenUsed="0"/>
+    <w:lsdException w:name="Dark List Accent 5" w:semiHidden="0" w:uiPriority="70" w:unhideWhenUsed="0"/>
+    <w:lsdException w:name="Colorful Shading Accent 5" w:semiHidden="0" w:uiPriority="71" w:unhideWhenUsed="0"/>
+    <w:lsdException w:name="Colorful List Accent 5" w:semiHidden="0" w:uiPriority="72" w:unhideWhenUsed="0"/>
+    <w:lsdException w:name="Colorful Grid Accent 5" w:semiHidden="0" w:uiPriority="73" w:unhideWhenUsed="0"/>
+    <w:lsdException w:name="Light Shading Accent 6" w:semiHidden="0" w:uiPriority="60" w:unhideWhenUsed="0"/>
+    <w:lsdException w:name="Light List Accent 6" w:semiHidden="0" w:uiPriority="61" w:unhideWhenUsed="0"/>
+    <w:lsdException w:name="Light Grid Accent 6" w:semiHidden="0" w:uiPriority="62" w:unhideWhenUsed="0"/>
+    <w:lsdException w:name="Medium Shading 1 Accent 6" w:semiHidden="0" w:uiPriority="63" w:unhideWhenUsed="0"/>
+    <w:lsdException w:name="Medium Shading 2 Accent 6" w:semiHidden="0" w:uiPriority="64" w:unhideWhenUsed="0"/>
+    <w:lsdException w:name="Medium List 1 Accent 6" w:semiHidden="0" w:uiPriority="65" w:unhideWhenUsed="0"/>
+    <w:lsdException w:name="Medium List 2 Accent 6" w:semiHidden="0" w:uiPriority="66" w:unhideWhenUsed="0"/>
+    <w:lsdException w:name="Medium Grid 1 Accent 6" w:semiHidden="0" w:uiPriority="67" w:unhideWhenUsed="0"/>
+    <w:lsdException w:name="Medium Grid 2 Accent 6" w:semiHidden="0" w:uiPriority="68" w:unhideWhenUsed="0"/>
+    <w:lsdException w:name="Medium Grid 3 Accent 6" w:semiHidden="0" w:uiPriority="69" w:unhideWhenUsed="0"/>
+    <w:lsdException w:name="Dark List Accent 6" w:semiHidden="0" w:uiPriority="70" w:unhideWhenUsed="0"/>
+    <w:lsdException w:name="Colorful Shading Accent 6" w:semiHidden="0" w:uiPriority="71" w:unhideWhenUsed="0"/>
+    <w:lsdException w:name="Colorful List Accent 6" w:semiHidden="0" w:uiPriority="72" w:unhideWhenUsed="0"/>
+    <w:lsdException w:name="Colorful Grid Accent 6" w:semiHidden="0" w:uiPriority="73" w:unhideWhenUsed="0"/>
+    <w:lsdException w:name="Subtle Emphasis" w:semiHidden="0" w:uiPriority="19" w:unhideWhenUsed="0" w:qFormat="1"/>
+    <w:lsdException w:name="Intense Emphasis" w:semiHidden="0" w:uiPriority="21" w:unhideWhenUsed="0" w:qFormat="1"/>
+    <w:lsdException w:name="Subtle Reference" w:semiHidden="0" w:uiPriority="31" w:unhideWhenUsed="0" w:qFormat="1"/>
+    <w:lsdException w:name="Intense Reference" w:semiHidden="0" w:uiPriority="32" w:unhideWhenUsed="0" w:qFormat="1"/>
+    <w:lsdException w:name="Book Title" w:semiHidden="0" w:uiPriority="33" w:unhideWhenUsed="0" w:qFormat="1"/>
+    <w:lsdException w:name="Bibliography" w:uiPriority="37"/>
+    <w:lsdException w:name="TOC Heading" w:uiPriority="39" w:qFormat="1"/>
   </w:latentStyles>
   <w:style w:type="paragraph" w:default="1" w:styleId="Standaard">
     <w:name w:val="Normal"/>
@@ -16001,7 +16524,7 @@
   <a:extraClrSchemeLst/>
   <a:extLst>
     <a:ext uri="{05A4C25C-085E-4340-85A3-A5531E510DB2}">
-      <thm15:themeFamily xmlns:thm15="http://schemas.microsoft.com/office/thememl/2012/main" name="Office Theme" id="{62F939B6-93AF-4DB8-9C6B-D6C7DFDC589F}" vid="{4A3C46E8-61CC-4603-A589-7422A47A8E4A}"/>
+      <thm15:themeFamily xmlns:thm15="http://schemas.microsoft.com/office/thememl/2012/main" xmlns="" name="Office Theme" id="{62F939B6-93AF-4DB8-9C6B-D6C7DFDC589F}" vid="{4A3C46E8-61CC-4603-A589-7422A47A8E4A}"/>
     </a:ext>
   </a:extLst>
 </a:theme>
@@ -16012,7 +16535,7 @@
 </file>
 
 <file path=customXml/itemProps1.xml><?xml version="1.0" encoding="utf-8"?>
-<ds:datastoreItem xmlns:ds="http://schemas.openxmlformats.org/officeDocument/2006/customXml" ds:itemID="{2796A28A-7E72-4887-8EB9-36629C4CE152}">
+<ds:datastoreItem xmlns:ds="http://schemas.openxmlformats.org/officeDocument/2006/customXml" ds:itemID="{02E2DF2B-6DEA-470C-A5B6-066EAC4AEDBC}">
   <ds:schemaRefs>
     <ds:schemaRef ds:uri="http://schemas.openxmlformats.org/officeDocument/2006/bibliography"/>
   </ds:schemaRefs>

</xml_diff>